<commit_message>
doc v3.0: create, update
</commit_message>
<xml_diff>
--- a/Documentation.docx
+++ b/Documentation.docx
@@ -40,8 +40,6 @@
         </w:rPr>
         <w:t>)</w:t>
       </w:r>
-      <w:bookmarkStart w:id="0" w:name="_GoBack"/>
-      <w:bookmarkEnd w:id="0"/>
     </w:p>
     <w:p>
       <w:pPr>
@@ -223,11 +221,7 @@
           </w:tcPr>
           <w:p>
             <w:pPr>
-              <w:pStyle w:val="ListParagraph"/>
-              <w:numPr>
-                <w:ilvl w:val="0"/>
-                <w:numId w:val="7"/>
-              </w:numPr>
+              <w:jc w:val="center"/>
               <w:rPr>
                 <w:b/>
                 <w:sz w:val="28"/>
@@ -238,7 +232,7 @@
                 <w:b/>
                 <w:sz w:val="28"/>
               </w:rPr>
-              <w:t>Story title</w:t>
+              <w:t>ID</w:t>
             </w:r>
           </w:p>
         </w:tc>
@@ -260,7 +254,7 @@
                 <w:b/>
                 <w:sz w:val="28"/>
               </w:rPr>
-              <w:t>FAQ management</w:t>
+              <w:t>US-01</w:t>
             </w:r>
           </w:p>
         </w:tc>
@@ -274,8 +268,14 @@
           <w:p>
             <w:pPr>
               <w:jc w:val="center"/>
-            </w:pPr>
-            <w:r>
+              <w:rPr>
+                <w:b/>
+              </w:rPr>
+            </w:pPr>
+            <w:r>
+              <w:rPr>
+                <w:b/>
+              </w:rPr>
               <w:t>Story description</w:t>
             </w:r>
           </w:p>
@@ -287,10 +287,22 @@
           </w:tcPr>
           <w:p>
             <w:r>
-              <w:t>The owner of the company wants a FAQ page for his product.</w:t>
-            </w:r>
-            <w:r>
-              <w:t xml:space="preserve"> The page will contain some common question and answers about the product.</w:t>
+              <w:t>As the owner of a</w:t>
+            </w:r>
+            <w:r>
+              <w:t xml:space="preserve"> company</w:t>
+            </w:r>
+            <w:r>
+              <w:t>, I want a FAQ page for my</w:t>
+            </w:r>
+            <w:r>
+              <w:t xml:space="preserve"> product.</w:t>
+            </w:r>
+            <w:r>
+              <w:t xml:space="preserve"> The page will contain some common questio</w:t>
+            </w:r>
+            <w:r>
+              <w:t>n and answers about the product so that anyone using my product can troubleshoot any problems they are having.</w:t>
             </w:r>
           </w:p>
         </w:tc>
@@ -308,8 +320,14 @@
           <w:p>
             <w:pPr>
               <w:jc w:val="center"/>
-            </w:pPr>
-            <w:r>
+              <w:rPr>
+                <w:b/>
+              </w:rPr>
+            </w:pPr>
+            <w:r>
+              <w:rPr>
+                <w:b/>
+              </w:rPr>
               <w:t>Acceptance criteria</w:t>
             </w:r>
           </w:p>
@@ -325,8 +343,14 @@
                 <w:ilvl w:val="1"/>
                 <w:numId w:val="7"/>
               </w:numPr>
-            </w:pPr>
-            <w:r>
+              <w:rPr>
+                <w:b/>
+              </w:rPr>
+            </w:pPr>
+            <w:r>
+              <w:rPr>
+                <w:b/>
+              </w:rPr>
               <w:t>General criteria</w:t>
             </w:r>
           </w:p>
@@ -344,7 +368,19 @@
               </w:numPr>
             </w:pPr>
             <w:r>
-              <w:t>The page will contain some common question and answers about the software.</w:t>
+              <w:t xml:space="preserve">I want </w:t>
+            </w:r>
+            <w:r>
+              <w:t xml:space="preserve">only admin user </w:t>
+            </w:r>
+            <w:r>
+              <w:t>to</w:t>
+            </w:r>
+            <w:r>
+              <w:t xml:space="preserve"> be able</w:t>
+            </w:r>
+            <w:r>
+              <w:t xml:space="preserve"> add the Q/A via a page.</w:t>
             </w:r>
           </w:p>
           <w:p>
@@ -355,6 +391,27 @@
                 <w:numId w:val="7"/>
               </w:numPr>
             </w:pPr>
+            <w:r>
+              <w:t>I want visitors to see the FAQs when they go to a specific page.</w:t>
+            </w:r>
+          </w:p>
+          <w:p>
+            <w:pPr>
+              <w:pStyle w:val="ListParagraph"/>
+              <w:numPr>
+                <w:ilvl w:val="2"/>
+                <w:numId w:val="7"/>
+              </w:numPr>
+            </w:pPr>
+            <w:r>
+              <w:t xml:space="preserve">I want admin </w:t>
+            </w:r>
+            <w:r>
+              <w:t>user</w:t>
+            </w:r>
+            <w:r>
+              <w:t xml:space="preserve"> to be able to edit/delete a question if necessary.</w:t>
+            </w:r>
           </w:p>
         </w:tc>
       </w:tr>
@@ -385,8 +442,14 @@
                 <w:ilvl w:val="1"/>
                 <w:numId w:val="7"/>
               </w:numPr>
-            </w:pPr>
-            <w:r>
+              <w:rPr>
+                <w:b/>
+              </w:rPr>
+            </w:pPr>
+            <w:r>
+              <w:rPr>
+                <w:b/>
+              </w:rPr>
               <w:t>Validation criteria</w:t>
             </w:r>
           </w:p>
@@ -404,94 +467,10 @@
               </w:numPr>
             </w:pPr>
             <w:r>
-              <w:t>Only</w:t>
-            </w:r>
-            <w:r>
-              <w:t xml:space="preserve"> the admins should be able to insert questions and answers.</w:t>
+              <w:t>Duplicate data should not be inserted.</w:t>
             </w:r>
             <w:r>
               <w:t xml:space="preserve"> </w:t>
-            </w:r>
-            <w:r>
-              <w:t>Q/A should be stored through a page</w:t>
-            </w:r>
-            <w:r>
-              <w:t xml:space="preserve"> </w:t>
-            </w:r>
-            <w:r>
-              <w:t xml:space="preserve">only super admins can </w:t>
-            </w:r>
-            <w:r>
-              <w:t>access.</w:t>
-            </w:r>
-          </w:p>
-          <w:p>
-            <w:pPr>
-              <w:pStyle w:val="ListParagraph"/>
-              <w:numPr>
-                <w:ilvl w:val="2"/>
-                <w:numId w:val="7"/>
-              </w:numPr>
-            </w:pPr>
-            <w:r>
-              <w:t>Visitors shou</w:t>
-            </w:r>
-            <w:r>
-              <w:t>ld only be able to see the FAQs in a separate FAQ show page.</w:t>
-            </w:r>
-          </w:p>
-          <w:p>
-            <w:pPr>
-              <w:pStyle w:val="ListParagraph"/>
-              <w:numPr>
-                <w:ilvl w:val="2"/>
-                <w:numId w:val="7"/>
-              </w:numPr>
-            </w:pPr>
-            <w:r>
-              <w:t>Duplicate data should not be inserted.</w:t>
-            </w:r>
-            <w:r>
-              <w:t xml:space="preserve"> </w:t>
-            </w:r>
-          </w:p>
-          <w:p>
-            <w:pPr>
-              <w:pStyle w:val="ListParagraph"/>
-              <w:numPr>
-                <w:ilvl w:val="2"/>
-                <w:numId w:val="7"/>
-              </w:numPr>
-            </w:pPr>
-            <w:r>
-              <w:t>Insert page should contain 2 text inputs naming ‘question’ and ‘answer’.</w:t>
-            </w:r>
-          </w:p>
-          <w:p>
-            <w:pPr>
-              <w:pStyle w:val="ListParagraph"/>
-              <w:numPr>
-                <w:ilvl w:val="2"/>
-                <w:numId w:val="7"/>
-              </w:numPr>
-            </w:pPr>
-            <w:r>
-              <w:t xml:space="preserve">If there are any corrections needed, the owner also wants an edit page where he can update the existing information. </w:t>
-            </w:r>
-          </w:p>
-          <w:p>
-            <w:pPr>
-              <w:pStyle w:val="ListParagraph"/>
-              <w:numPr>
-                <w:ilvl w:val="2"/>
-                <w:numId w:val="7"/>
-              </w:numPr>
-            </w:pPr>
-            <w:r>
-              <w:t>A</w:t>
-            </w:r>
-            <w:r>
-              <w:t xml:space="preserve"> delete page is also required.</w:t>
             </w:r>
           </w:p>
         </w:tc>
@@ -523,8 +502,14 @@
                 <w:ilvl w:val="1"/>
                 <w:numId w:val="7"/>
               </w:numPr>
-            </w:pPr>
-            <w:r>
+              <w:rPr>
+                <w:b/>
+              </w:rPr>
+            </w:pPr>
+            <w:r>
+              <w:rPr>
+                <w:b/>
+              </w:rPr>
               <w:t>UI/UX</w:t>
             </w:r>
           </w:p>
@@ -542,7 +527,7 @@
               </w:numPr>
             </w:pPr>
             <w:r>
-              <w:t>Use “FAQ” or “Frequently Asked Questions” as the page title.</w:t>
+              <w:t>There should be two separate text input for question and answer.</w:t>
             </w:r>
           </w:p>
           <w:p>
@@ -554,13 +539,7 @@
               </w:numPr>
             </w:pPr>
             <w:r>
-              <w:t>Q</w:t>
-            </w:r>
-            <w:r>
-              <w:t>uestions should look visu</w:t>
-            </w:r>
-            <w:r>
-              <w:t>ally different from the answers in the show page.</w:t>
+              <w:t>One clickable submit button.</w:t>
             </w:r>
           </w:p>
           <w:p>
@@ -571,6 +550,788 @@
                 <w:numId w:val="7"/>
               </w:numPr>
             </w:pPr>
+            <w:r>
+              <w:t>Use “FAQ” or “Frequently Asked Questions” as the page title.</w:t>
+            </w:r>
+          </w:p>
+          <w:p>
+            <w:pPr>
+              <w:pStyle w:val="ListParagraph"/>
+              <w:numPr>
+                <w:ilvl w:val="2"/>
+                <w:numId w:val="7"/>
+              </w:numPr>
+            </w:pPr>
+            <w:r>
+              <w:t>Q</w:t>
+            </w:r>
+            <w:r>
+              <w:t>uestions should look visu</w:t>
+            </w:r>
+            <w:r>
+              <w:t>ally different from the answers in the show page.</w:t>
+            </w:r>
+          </w:p>
+        </w:tc>
+      </w:tr>
+      <w:tr>
+        <w:tc>
+          <w:tcPr>
+            <w:tcW w:w="2695" w:type="dxa"/>
+            <w:vAlign w:val="center"/>
+          </w:tcPr>
+          <w:p>
+            <w:pPr>
+              <w:jc w:val="center"/>
+              <w:rPr>
+                <w:b/>
+                <w:sz w:val="28"/>
+              </w:rPr>
+            </w:pPr>
+            <w:r>
+              <w:rPr>
+                <w:b/>
+                <w:sz w:val="28"/>
+              </w:rPr>
+              <w:t>ID</w:t>
+            </w:r>
+          </w:p>
+        </w:tc>
+        <w:tc>
+          <w:tcPr>
+            <w:tcW w:w="3108" w:type="dxa"/>
+            <w:vAlign w:val="center"/>
+          </w:tcPr>
+          <w:p>
+            <w:pPr>
+              <w:rPr>
+                <w:b/>
+                <w:sz w:val="28"/>
+              </w:rPr>
+            </w:pPr>
+            <w:r>
+              <w:rPr>
+                <w:b/>
+                <w:sz w:val="28"/>
+              </w:rPr>
+              <w:t>US-02</w:t>
+            </w:r>
+          </w:p>
+        </w:tc>
+        <w:tc>
+          <w:tcPr>
+            <w:tcW w:w="4987" w:type="dxa"/>
+            <w:vAlign w:val="center"/>
+          </w:tcPr>
+          <w:p>
+            <w:pPr>
+              <w:rPr>
+                <w:sz w:val="28"/>
+              </w:rPr>
+            </w:pPr>
+            <w:r>
+              <w:rPr>
+                <w:sz w:val="28"/>
+              </w:rPr>
+              <w:t>Adding Q/A</w:t>
+            </w:r>
+          </w:p>
+        </w:tc>
+      </w:tr>
+      <w:tr>
+        <w:tc>
+          <w:tcPr>
+            <w:tcW w:w="2695" w:type="dxa"/>
+            <w:vAlign w:val="center"/>
+          </w:tcPr>
+          <w:p>
+            <w:pPr>
+              <w:jc w:val="center"/>
+              <w:rPr>
+                <w:b/>
+              </w:rPr>
+            </w:pPr>
+            <w:r>
+              <w:rPr>
+                <w:b/>
+              </w:rPr>
+              <w:t>Story description</w:t>
+            </w:r>
+          </w:p>
+        </w:tc>
+        <w:tc>
+          <w:tcPr>
+            <w:tcW w:w="8095" w:type="dxa"/>
+            <w:gridSpan w:val="2"/>
+          </w:tcPr>
+          <w:p>
+            <w:r>
+              <w:t>As an admin user I want to be able to add the Q/A so that visitors can see them afterwards.</w:t>
+            </w:r>
+          </w:p>
+        </w:tc>
+      </w:tr>
+      <w:tr>
+        <w:trPr>
+          <w:trHeight w:val="216"/>
+        </w:trPr>
+        <w:tc>
+          <w:tcPr>
+            <w:tcW w:w="2695" w:type="dxa"/>
+            <w:vMerge w:val="restart"/>
+            <w:vAlign w:val="center"/>
+          </w:tcPr>
+          <w:p>
+            <w:pPr>
+              <w:jc w:val="center"/>
+              <w:rPr>
+                <w:b/>
+              </w:rPr>
+            </w:pPr>
+            <w:r>
+              <w:rPr>
+                <w:b/>
+              </w:rPr>
+              <w:t>Acceptance criteria</w:t>
+            </w:r>
+          </w:p>
+        </w:tc>
+        <w:tc>
+          <w:tcPr>
+            <w:tcW w:w="3108" w:type="dxa"/>
+          </w:tcPr>
+          <w:p>
+            <w:pPr>
+              <w:pStyle w:val="ListParagraph"/>
+              <w:numPr>
+                <w:ilvl w:val="1"/>
+                <w:numId w:val="8"/>
+              </w:numPr>
+              <w:rPr>
+                <w:b/>
+              </w:rPr>
+            </w:pPr>
+            <w:r>
+              <w:rPr>
+                <w:b/>
+              </w:rPr>
+              <w:t>General criteria</w:t>
+            </w:r>
+          </w:p>
+        </w:tc>
+        <w:tc>
+          <w:tcPr>
+            <w:tcW w:w="4987" w:type="dxa"/>
+          </w:tcPr>
+          <w:p>
+            <w:pPr>
+              <w:pStyle w:val="ListParagraph"/>
+              <w:numPr>
+                <w:ilvl w:val="2"/>
+                <w:numId w:val="8"/>
+              </w:numPr>
+            </w:pPr>
+            <w:r>
+              <w:t xml:space="preserve">I want to </w:t>
+            </w:r>
+            <w:r>
+              <w:t>go to create page.</w:t>
+            </w:r>
+          </w:p>
+          <w:p>
+            <w:pPr>
+              <w:pStyle w:val="ListParagraph"/>
+              <w:numPr>
+                <w:ilvl w:val="2"/>
+                <w:numId w:val="8"/>
+              </w:numPr>
+            </w:pPr>
+            <w:r>
+              <w:t>I have to input question and answer.</w:t>
+            </w:r>
+          </w:p>
+          <w:p>
+            <w:pPr>
+              <w:pStyle w:val="ListParagraph"/>
+              <w:numPr>
+                <w:ilvl w:val="2"/>
+                <w:numId w:val="8"/>
+              </w:numPr>
+            </w:pPr>
+            <w:r>
+              <w:t>I have to click a submit button to store the information.</w:t>
+            </w:r>
+          </w:p>
+        </w:tc>
+      </w:tr>
+      <w:tr>
+        <w:trPr>
+          <w:trHeight w:val="216"/>
+        </w:trPr>
+        <w:tc>
+          <w:tcPr>
+            <w:tcW w:w="2695" w:type="dxa"/>
+            <w:vMerge/>
+            <w:vAlign w:val="center"/>
+          </w:tcPr>
+          <w:p>
+            <w:pPr>
+              <w:jc w:val="center"/>
+            </w:pPr>
+          </w:p>
+        </w:tc>
+        <w:tc>
+          <w:tcPr>
+            <w:tcW w:w="3108" w:type="dxa"/>
+          </w:tcPr>
+          <w:p>
+            <w:pPr>
+              <w:pStyle w:val="ListParagraph"/>
+              <w:numPr>
+                <w:ilvl w:val="1"/>
+                <w:numId w:val="8"/>
+              </w:numPr>
+              <w:rPr>
+                <w:b/>
+              </w:rPr>
+            </w:pPr>
+            <w:r>
+              <w:rPr>
+                <w:b/>
+              </w:rPr>
+              <w:t>Validation criteria</w:t>
+            </w:r>
+          </w:p>
+        </w:tc>
+        <w:tc>
+          <w:tcPr>
+            <w:tcW w:w="4987" w:type="dxa"/>
+          </w:tcPr>
+          <w:p>
+            <w:pPr>
+              <w:pStyle w:val="ListParagraph"/>
+              <w:numPr>
+                <w:ilvl w:val="2"/>
+                <w:numId w:val="8"/>
+              </w:numPr>
+            </w:pPr>
+            <w:r>
+              <w:t xml:space="preserve">Duplicate data should not be inserted. </w:t>
+            </w:r>
+          </w:p>
+        </w:tc>
+      </w:tr>
+      <w:tr>
+        <w:trPr>
+          <w:trHeight w:val="360"/>
+        </w:trPr>
+        <w:tc>
+          <w:tcPr>
+            <w:tcW w:w="2695" w:type="dxa"/>
+            <w:vMerge/>
+            <w:vAlign w:val="center"/>
+          </w:tcPr>
+          <w:p>
+            <w:pPr>
+              <w:jc w:val="center"/>
+            </w:pPr>
+          </w:p>
+        </w:tc>
+        <w:tc>
+          <w:tcPr>
+            <w:tcW w:w="3108" w:type="dxa"/>
+          </w:tcPr>
+          <w:p>
+            <w:pPr>
+              <w:pStyle w:val="ListParagraph"/>
+              <w:numPr>
+                <w:ilvl w:val="1"/>
+                <w:numId w:val="8"/>
+              </w:numPr>
+              <w:rPr>
+                <w:b/>
+              </w:rPr>
+            </w:pPr>
+            <w:r>
+              <w:rPr>
+                <w:b/>
+              </w:rPr>
+              <w:t>UI/UX</w:t>
+            </w:r>
+          </w:p>
+        </w:tc>
+        <w:tc>
+          <w:tcPr>
+            <w:tcW w:w="4987" w:type="dxa"/>
+          </w:tcPr>
+          <w:p>
+            <w:pPr>
+              <w:pStyle w:val="ListParagraph"/>
+              <w:numPr>
+                <w:ilvl w:val="2"/>
+                <w:numId w:val="8"/>
+              </w:numPr>
+            </w:pPr>
+            <w:r>
+              <w:t xml:space="preserve">There should be </w:t>
+            </w:r>
+            <w:r>
+              <w:t>one text field for question labeled ‘Question’.</w:t>
+            </w:r>
+          </w:p>
+          <w:p>
+            <w:pPr>
+              <w:pStyle w:val="ListParagraph"/>
+              <w:numPr>
+                <w:ilvl w:val="2"/>
+                <w:numId w:val="8"/>
+              </w:numPr>
+            </w:pPr>
+            <w:r>
+              <w:t>There should be another text field for answer labeled ‘Answer’.</w:t>
+            </w:r>
+          </w:p>
+          <w:p>
+            <w:pPr>
+              <w:pStyle w:val="ListParagraph"/>
+              <w:numPr>
+                <w:ilvl w:val="2"/>
+                <w:numId w:val="8"/>
+              </w:numPr>
+            </w:pPr>
+            <w:r>
+              <w:t>There should be a clickable submit button.</w:t>
+            </w:r>
+          </w:p>
+          <w:p>
+            <w:pPr>
+              <w:pStyle w:val="ListParagraph"/>
+              <w:numPr>
+                <w:ilvl w:val="2"/>
+                <w:numId w:val="8"/>
+              </w:numPr>
+            </w:pPr>
+            <w:r>
+              <w:t>After submission, I should be redirected to the same insert page to add more.</w:t>
+            </w:r>
+          </w:p>
+          <w:p>
+            <w:pPr>
+              <w:pStyle w:val="ListParagraph"/>
+              <w:numPr>
+                <w:ilvl w:val="2"/>
+                <w:numId w:val="8"/>
+              </w:numPr>
+            </w:pPr>
+            <w:r>
+              <w:t>A link to view all the Q/A</w:t>
+            </w:r>
+            <w:r>
+              <w:t xml:space="preserve"> should be on the page in a specific place.</w:t>
+            </w:r>
+          </w:p>
+        </w:tc>
+      </w:tr>
+    </w:tbl>
+    <w:tbl>
+      <w:tblPr>
+        <w:tblStyle w:val="TableGrid1"/>
+        <w:tblW w:w="0" w:type="auto"/>
+        <w:tblLook w:val="04A0" w:firstRow="1" w:lastRow="0" w:firstColumn="1" w:lastColumn="0" w:noHBand="0" w:noVBand="1"/>
+      </w:tblPr>
+      <w:tblGrid>
+        <w:gridCol w:w="2695"/>
+        <w:gridCol w:w="3108"/>
+        <w:gridCol w:w="4987"/>
+      </w:tblGrid>
+      <w:tr>
+        <w:tc>
+          <w:tcPr>
+            <w:tcW w:w="2695" w:type="dxa"/>
+            <w:vAlign w:val="center"/>
+          </w:tcPr>
+          <w:p>
+            <w:pPr>
+              <w:jc w:val="center"/>
+              <w:rPr>
+                <w:b/>
+                <w:sz w:val="28"/>
+              </w:rPr>
+            </w:pPr>
+            <w:r>
+              <w:rPr>
+                <w:b/>
+                <w:sz w:val="28"/>
+              </w:rPr>
+              <w:t>ID</w:t>
+            </w:r>
+          </w:p>
+        </w:tc>
+        <w:tc>
+          <w:tcPr>
+            <w:tcW w:w="3108" w:type="dxa"/>
+            <w:vAlign w:val="center"/>
+          </w:tcPr>
+          <w:p>
+            <w:pPr>
+              <w:rPr>
+                <w:b/>
+                <w:sz w:val="28"/>
+              </w:rPr>
+            </w:pPr>
+            <w:r>
+              <w:rPr>
+                <w:b/>
+                <w:sz w:val="28"/>
+              </w:rPr>
+              <w:t>US-03</w:t>
+            </w:r>
+          </w:p>
+        </w:tc>
+        <w:tc>
+          <w:tcPr>
+            <w:tcW w:w="4987" w:type="dxa"/>
+            <w:vAlign w:val="center"/>
+          </w:tcPr>
+          <w:p>
+            <w:pPr>
+              <w:rPr>
+                <w:sz w:val="28"/>
+              </w:rPr>
+            </w:pPr>
+            <w:r>
+              <w:rPr>
+                <w:sz w:val="28"/>
+              </w:rPr>
+              <w:t>Editing Q/A</w:t>
+            </w:r>
+          </w:p>
+        </w:tc>
+      </w:tr>
+      <w:tr>
+        <w:tc>
+          <w:tcPr>
+            <w:tcW w:w="2695" w:type="dxa"/>
+            <w:vAlign w:val="center"/>
+          </w:tcPr>
+          <w:p>
+            <w:pPr>
+              <w:jc w:val="center"/>
+              <w:rPr>
+                <w:b/>
+              </w:rPr>
+            </w:pPr>
+            <w:r>
+              <w:rPr>
+                <w:b/>
+              </w:rPr>
+              <w:lastRenderedPageBreak/>
+              <w:t>Story description</w:t>
+            </w:r>
+          </w:p>
+        </w:tc>
+        <w:tc>
+          <w:tcPr>
+            <w:tcW w:w="8095" w:type="dxa"/>
+            <w:gridSpan w:val="2"/>
+          </w:tcPr>
+          <w:p>
+            <w:r>
+              <w:t xml:space="preserve">As an admin user I want to be able to </w:t>
+            </w:r>
+            <w:r>
+              <w:t>edit</w:t>
+            </w:r>
+            <w:r>
+              <w:t xml:space="preserve"> the Q/A</w:t>
+            </w:r>
+            <w:r>
+              <w:t>s already in database</w:t>
+            </w:r>
+            <w:r>
+              <w:t xml:space="preserve"> so that </w:t>
+            </w:r>
+            <w:r>
+              <w:t>any corrections can be done.</w:t>
+            </w:r>
+          </w:p>
+        </w:tc>
+      </w:tr>
+      <w:tr>
+        <w:trPr>
+          <w:trHeight w:val="216"/>
+        </w:trPr>
+        <w:tc>
+          <w:tcPr>
+            <w:tcW w:w="2695" w:type="dxa"/>
+            <w:vMerge w:val="restart"/>
+            <w:vAlign w:val="center"/>
+          </w:tcPr>
+          <w:p>
+            <w:pPr>
+              <w:jc w:val="center"/>
+              <w:rPr>
+                <w:b/>
+              </w:rPr>
+            </w:pPr>
+            <w:r>
+              <w:rPr>
+                <w:b/>
+              </w:rPr>
+              <w:t>Acceptance criteria</w:t>
+            </w:r>
+          </w:p>
+        </w:tc>
+        <w:tc>
+          <w:tcPr>
+            <w:tcW w:w="3108" w:type="dxa"/>
+          </w:tcPr>
+          <w:p>
+            <w:pPr>
+              <w:pStyle w:val="ListParagraph"/>
+              <w:numPr>
+                <w:ilvl w:val="1"/>
+                <w:numId w:val="9"/>
+              </w:numPr>
+              <w:rPr>
+                <w:b/>
+              </w:rPr>
+            </w:pPr>
+            <w:r>
+              <w:rPr>
+                <w:b/>
+              </w:rPr>
+              <w:t>General criteria</w:t>
+            </w:r>
+          </w:p>
+        </w:tc>
+        <w:tc>
+          <w:tcPr>
+            <w:tcW w:w="4987" w:type="dxa"/>
+          </w:tcPr>
+          <w:p>
+            <w:pPr>
+              <w:pStyle w:val="ListParagraph"/>
+              <w:numPr>
+                <w:ilvl w:val="2"/>
+                <w:numId w:val="9"/>
+              </w:numPr>
+            </w:pPr>
+            <w:r>
+              <w:t>I want to click edit on whichever Q/A is needed to be updated.</w:t>
+            </w:r>
+          </w:p>
+          <w:p>
+            <w:pPr>
+              <w:pStyle w:val="ListParagraph"/>
+              <w:numPr>
+                <w:ilvl w:val="2"/>
+                <w:numId w:val="9"/>
+              </w:numPr>
+            </w:pPr>
+            <w:r>
+              <w:t>After that two text box should appear with the information already in it. I want to edit where necessary.</w:t>
+            </w:r>
+          </w:p>
+          <w:p>
+            <w:pPr>
+              <w:pStyle w:val="ListParagraph"/>
+              <w:numPr>
+                <w:ilvl w:val="2"/>
+                <w:numId w:val="9"/>
+              </w:numPr>
+            </w:pPr>
+            <w:r>
+              <w:t xml:space="preserve">I have to click a submit button to </w:t>
+            </w:r>
+            <w:r>
+              <w:t>save</w:t>
+            </w:r>
+            <w:r>
+              <w:t xml:space="preserve"> the information.</w:t>
+            </w:r>
+          </w:p>
+        </w:tc>
+      </w:tr>
+      <w:tr>
+        <w:trPr>
+          <w:trHeight w:val="216"/>
+        </w:trPr>
+        <w:tc>
+          <w:tcPr>
+            <w:tcW w:w="2695" w:type="dxa"/>
+            <w:vMerge/>
+            <w:vAlign w:val="center"/>
+          </w:tcPr>
+          <w:p>
+            <w:pPr>
+              <w:jc w:val="center"/>
+            </w:pPr>
+          </w:p>
+        </w:tc>
+        <w:tc>
+          <w:tcPr>
+            <w:tcW w:w="3108" w:type="dxa"/>
+          </w:tcPr>
+          <w:p>
+            <w:pPr>
+              <w:pStyle w:val="ListParagraph"/>
+              <w:numPr>
+                <w:ilvl w:val="1"/>
+                <w:numId w:val="9"/>
+              </w:numPr>
+              <w:rPr>
+                <w:b/>
+              </w:rPr>
+            </w:pPr>
+            <w:r>
+              <w:rPr>
+                <w:b/>
+              </w:rPr>
+              <w:t>Validation criteria</w:t>
+            </w:r>
+          </w:p>
+        </w:tc>
+        <w:tc>
+          <w:tcPr>
+            <w:tcW w:w="4987" w:type="dxa"/>
+          </w:tcPr>
+          <w:p>
+            <w:pPr>
+              <w:pStyle w:val="ListParagraph"/>
+              <w:numPr>
+                <w:ilvl w:val="2"/>
+                <w:numId w:val="9"/>
+              </w:numPr>
+            </w:pPr>
+            <w:r>
+              <w:t>If a question is d</w:t>
+            </w:r>
+            <w:r>
+              <w:t>uplicate</w:t>
+            </w:r>
+            <w:r>
+              <w:t xml:space="preserve">d, it </w:t>
+            </w:r>
+            <w:r>
+              <w:t>should not be inserted</w:t>
+            </w:r>
+            <w:r>
+              <w:t xml:space="preserve"> on update</w:t>
+            </w:r>
+            <w:r>
+              <w:t>.</w:t>
+            </w:r>
+          </w:p>
+        </w:tc>
+      </w:tr>
+      <w:tr>
+        <w:trPr>
+          <w:trHeight w:val="360"/>
+        </w:trPr>
+        <w:tc>
+          <w:tcPr>
+            <w:tcW w:w="2695" w:type="dxa"/>
+            <w:vMerge/>
+            <w:vAlign w:val="center"/>
+          </w:tcPr>
+          <w:p>
+            <w:pPr>
+              <w:jc w:val="center"/>
+            </w:pPr>
+          </w:p>
+        </w:tc>
+        <w:tc>
+          <w:tcPr>
+            <w:tcW w:w="3108" w:type="dxa"/>
+          </w:tcPr>
+          <w:p>
+            <w:pPr>
+              <w:pStyle w:val="ListParagraph"/>
+              <w:numPr>
+                <w:ilvl w:val="1"/>
+                <w:numId w:val="9"/>
+              </w:numPr>
+              <w:rPr>
+                <w:b/>
+              </w:rPr>
+            </w:pPr>
+            <w:r>
+              <w:rPr>
+                <w:b/>
+              </w:rPr>
+              <w:t>UI/UX</w:t>
+            </w:r>
+          </w:p>
+        </w:tc>
+        <w:tc>
+          <w:tcPr>
+            <w:tcW w:w="4987" w:type="dxa"/>
+          </w:tcPr>
+          <w:p>
+            <w:pPr>
+              <w:pStyle w:val="ListParagraph"/>
+              <w:numPr>
+                <w:ilvl w:val="2"/>
+                <w:numId w:val="9"/>
+              </w:numPr>
+            </w:pPr>
+            <w:r>
+              <w:t>A modal should pop up when edit button is clicked.</w:t>
+            </w:r>
+          </w:p>
+          <w:p>
+            <w:pPr>
+              <w:pStyle w:val="ListParagraph"/>
+              <w:numPr>
+                <w:ilvl w:val="2"/>
+                <w:numId w:val="9"/>
+              </w:numPr>
+            </w:pPr>
+            <w:r>
+              <w:t>In the modal, t</w:t>
+            </w:r>
+            <w:r>
+              <w:t>here should be one text field for question labeled ‘Question’.</w:t>
+            </w:r>
+          </w:p>
+          <w:p>
+            <w:pPr>
+              <w:pStyle w:val="ListParagraph"/>
+              <w:numPr>
+                <w:ilvl w:val="2"/>
+                <w:numId w:val="9"/>
+              </w:numPr>
+            </w:pPr>
+            <w:r>
+              <w:t>There should be another text field for answer labeled ‘Answer’.</w:t>
+            </w:r>
+          </w:p>
+          <w:p>
+            <w:pPr>
+              <w:pStyle w:val="ListParagraph"/>
+              <w:numPr>
+                <w:ilvl w:val="2"/>
+                <w:numId w:val="9"/>
+              </w:numPr>
+            </w:pPr>
+            <w:r>
+              <w:t>There should be a clickable submit button.</w:t>
+            </w:r>
+          </w:p>
+          <w:p>
+            <w:pPr>
+              <w:pStyle w:val="ListParagraph"/>
+              <w:numPr>
+                <w:ilvl w:val="2"/>
+                <w:numId w:val="9"/>
+              </w:numPr>
+            </w:pPr>
+            <w:r>
+              <w:t>After submission, I should be redirected to view all the questions</w:t>
+            </w:r>
+            <w:bookmarkStart w:id="0" w:name="_GoBack"/>
+            <w:bookmarkEnd w:id="0"/>
           </w:p>
         </w:tc>
       </w:tr>
@@ -880,6 +1641,127 @@
     </w:lvl>
   </w:abstractNum>
   <w:abstractNum w:abstractNumId="3">
+    <w:nsid w:val="54B438BE"/>
+    <w:multiLevelType w:val="multilevel"/>
+    <w:tmpl w:val="75A6C1E6"/>
+    <w:lvl w:ilvl="0">
+      <w:start w:val="1"/>
+      <w:numFmt w:val="decimal"/>
+      <w:lvlText w:val="%1."/>
+      <w:lvlJc w:val="left"/>
+      <w:pPr>
+        <w:ind w:left="720" w:hanging="360"/>
+      </w:pPr>
+      <w:rPr>
+        <w:rFonts w:hint="default"/>
+      </w:rPr>
+    </w:lvl>
+    <w:lvl w:ilvl="1">
+      <w:start w:val="1"/>
+      <w:numFmt w:val="decimal"/>
+      <w:isLgl/>
+      <w:lvlText w:val="2.%2"/>
+      <w:lvlJc w:val="left"/>
+      <w:pPr>
+        <w:ind w:left="720" w:hanging="360"/>
+      </w:pPr>
+      <w:rPr>
+        <w:rFonts w:hint="default"/>
+      </w:rPr>
+    </w:lvl>
+    <w:lvl w:ilvl="2">
+      <w:start w:val="1"/>
+      <w:numFmt w:val="decimal"/>
+      <w:isLgl/>
+      <w:lvlText w:val="2.%2.%3"/>
+      <w:lvlJc w:val="left"/>
+      <w:pPr>
+        <w:ind w:left="1080" w:hanging="720"/>
+      </w:pPr>
+      <w:rPr>
+        <w:rFonts w:hint="default"/>
+      </w:rPr>
+    </w:lvl>
+    <w:lvl w:ilvl="3">
+      <w:start w:val="1"/>
+      <w:numFmt w:val="decimal"/>
+      <w:isLgl/>
+      <w:lvlText w:val="%1.%2.%3.%4"/>
+      <w:lvlJc w:val="left"/>
+      <w:pPr>
+        <w:ind w:left="1080" w:hanging="720"/>
+      </w:pPr>
+      <w:rPr>
+        <w:rFonts w:hint="default"/>
+      </w:rPr>
+    </w:lvl>
+    <w:lvl w:ilvl="4">
+      <w:start w:val="1"/>
+      <w:numFmt w:val="decimal"/>
+      <w:isLgl/>
+      <w:lvlText w:val="%1.%2.%3.%4.%5"/>
+      <w:lvlJc w:val="left"/>
+      <w:pPr>
+        <w:ind w:left="1440" w:hanging="1080"/>
+      </w:pPr>
+      <w:rPr>
+        <w:rFonts w:hint="default"/>
+      </w:rPr>
+    </w:lvl>
+    <w:lvl w:ilvl="5">
+      <w:start w:val="1"/>
+      <w:numFmt w:val="decimal"/>
+      <w:isLgl/>
+      <w:lvlText w:val="%1.%2.%3.%4.%5.%6"/>
+      <w:lvlJc w:val="left"/>
+      <w:pPr>
+        <w:ind w:left="1440" w:hanging="1080"/>
+      </w:pPr>
+      <w:rPr>
+        <w:rFonts w:hint="default"/>
+      </w:rPr>
+    </w:lvl>
+    <w:lvl w:ilvl="6">
+      <w:start w:val="1"/>
+      <w:numFmt w:val="decimal"/>
+      <w:isLgl/>
+      <w:lvlText w:val="%1.%2.%3.%4.%5.%6.%7"/>
+      <w:lvlJc w:val="left"/>
+      <w:pPr>
+        <w:ind w:left="1800" w:hanging="1440"/>
+      </w:pPr>
+      <w:rPr>
+        <w:rFonts w:hint="default"/>
+      </w:rPr>
+    </w:lvl>
+    <w:lvl w:ilvl="7">
+      <w:start w:val="1"/>
+      <w:numFmt w:val="decimal"/>
+      <w:isLgl/>
+      <w:lvlText w:val="%1.%2.%3.%4.%5.%6.%7.%8"/>
+      <w:lvlJc w:val="left"/>
+      <w:pPr>
+        <w:ind w:left="1800" w:hanging="1440"/>
+      </w:pPr>
+      <w:rPr>
+        <w:rFonts w:hint="default"/>
+      </w:rPr>
+    </w:lvl>
+    <w:lvl w:ilvl="8">
+      <w:start w:val="1"/>
+      <w:numFmt w:val="decimal"/>
+      <w:isLgl/>
+      <w:lvlText w:val="%1.%2.%3.%4.%5.%6.%7.%8.%9"/>
+      <w:lvlJc w:val="left"/>
+      <w:pPr>
+        <w:ind w:left="1800" w:hanging="1440"/>
+      </w:pPr>
+      <w:rPr>
+        <w:rFonts w:hint="default"/>
+      </w:rPr>
+    </w:lvl>
+  </w:abstractNum>
+  <w:abstractNum w:abstractNumId="4">
     <w:nsid w:val="5C09157D"/>
     <w:multiLevelType w:val="hybridMultilevel"/>
     <w:tmpl w:val="FA0C3C22"/>
@@ -994,7 +1876,7 @@
       </w:rPr>
     </w:lvl>
   </w:abstractNum>
-  <w:abstractNum w:abstractNumId="4">
+  <w:abstractNum w:abstractNumId="5">
     <w:nsid w:val="5DC63FE3"/>
     <w:multiLevelType w:val="hybridMultilevel"/>
     <w:tmpl w:val="4E822270"/>
@@ -1107,7 +1989,7 @@
       </w:rPr>
     </w:lvl>
   </w:abstractNum>
-  <w:abstractNum w:abstractNumId="5">
+  <w:abstractNum w:abstractNumId="6">
     <w:nsid w:val="62B176B1"/>
     <w:multiLevelType w:val="multilevel"/>
     <w:tmpl w:val="80A834FC"/>
@@ -1228,7 +2110,7 @@
       </w:rPr>
     </w:lvl>
   </w:abstractNum>
-  <w:abstractNum w:abstractNumId="6">
+  <w:abstractNum w:abstractNumId="7">
     <w:nsid w:val="65262D9F"/>
     <w:multiLevelType w:val="hybridMultilevel"/>
     <w:tmpl w:val="2828155C"/>
@@ -1315,28 +2197,155 @@
       <w:pPr>
         <w:ind w:left="6480" w:hanging="180"/>
       </w:pPr>
+    </w:lvl>
+  </w:abstractNum>
+  <w:abstractNum w:abstractNumId="8">
+    <w:nsid w:val="726B4B77"/>
+    <w:multiLevelType w:val="multilevel"/>
+    <w:tmpl w:val="75A6C1E6"/>
+    <w:lvl w:ilvl="0">
+      <w:start w:val="1"/>
+      <w:numFmt w:val="decimal"/>
+      <w:lvlText w:val="%1."/>
+      <w:lvlJc w:val="left"/>
+      <w:pPr>
+        <w:ind w:left="720" w:hanging="360"/>
+      </w:pPr>
+      <w:rPr>
+        <w:rFonts w:hint="default"/>
+      </w:rPr>
+    </w:lvl>
+    <w:lvl w:ilvl="1">
+      <w:start w:val="1"/>
+      <w:numFmt w:val="decimal"/>
+      <w:isLgl/>
+      <w:lvlText w:val="2.%2"/>
+      <w:lvlJc w:val="left"/>
+      <w:pPr>
+        <w:ind w:left="720" w:hanging="360"/>
+      </w:pPr>
+      <w:rPr>
+        <w:rFonts w:hint="default"/>
+      </w:rPr>
+    </w:lvl>
+    <w:lvl w:ilvl="2">
+      <w:start w:val="1"/>
+      <w:numFmt w:val="decimal"/>
+      <w:isLgl/>
+      <w:lvlText w:val="2.%2.%3"/>
+      <w:lvlJc w:val="left"/>
+      <w:pPr>
+        <w:ind w:left="1080" w:hanging="720"/>
+      </w:pPr>
+      <w:rPr>
+        <w:rFonts w:hint="default"/>
+      </w:rPr>
+    </w:lvl>
+    <w:lvl w:ilvl="3">
+      <w:start w:val="1"/>
+      <w:numFmt w:val="decimal"/>
+      <w:isLgl/>
+      <w:lvlText w:val="%1.%2.%3.%4"/>
+      <w:lvlJc w:val="left"/>
+      <w:pPr>
+        <w:ind w:left="1080" w:hanging="720"/>
+      </w:pPr>
+      <w:rPr>
+        <w:rFonts w:hint="default"/>
+      </w:rPr>
+    </w:lvl>
+    <w:lvl w:ilvl="4">
+      <w:start w:val="1"/>
+      <w:numFmt w:val="decimal"/>
+      <w:isLgl/>
+      <w:lvlText w:val="%1.%2.%3.%4.%5"/>
+      <w:lvlJc w:val="left"/>
+      <w:pPr>
+        <w:ind w:left="1440" w:hanging="1080"/>
+      </w:pPr>
+      <w:rPr>
+        <w:rFonts w:hint="default"/>
+      </w:rPr>
+    </w:lvl>
+    <w:lvl w:ilvl="5">
+      <w:start w:val="1"/>
+      <w:numFmt w:val="decimal"/>
+      <w:isLgl/>
+      <w:lvlText w:val="%1.%2.%3.%4.%5.%6"/>
+      <w:lvlJc w:val="left"/>
+      <w:pPr>
+        <w:ind w:left="1440" w:hanging="1080"/>
+      </w:pPr>
+      <w:rPr>
+        <w:rFonts w:hint="default"/>
+      </w:rPr>
+    </w:lvl>
+    <w:lvl w:ilvl="6">
+      <w:start w:val="1"/>
+      <w:numFmt w:val="decimal"/>
+      <w:isLgl/>
+      <w:lvlText w:val="%1.%2.%3.%4.%5.%6.%7"/>
+      <w:lvlJc w:val="left"/>
+      <w:pPr>
+        <w:ind w:left="1800" w:hanging="1440"/>
+      </w:pPr>
+      <w:rPr>
+        <w:rFonts w:hint="default"/>
+      </w:rPr>
+    </w:lvl>
+    <w:lvl w:ilvl="7">
+      <w:start w:val="1"/>
+      <w:numFmt w:val="decimal"/>
+      <w:isLgl/>
+      <w:lvlText w:val="%1.%2.%3.%4.%5.%6.%7.%8"/>
+      <w:lvlJc w:val="left"/>
+      <w:pPr>
+        <w:ind w:left="1800" w:hanging="1440"/>
+      </w:pPr>
+      <w:rPr>
+        <w:rFonts w:hint="default"/>
+      </w:rPr>
+    </w:lvl>
+    <w:lvl w:ilvl="8">
+      <w:start w:val="1"/>
+      <w:numFmt w:val="decimal"/>
+      <w:isLgl/>
+      <w:lvlText w:val="%1.%2.%3.%4.%5.%6.%7.%8.%9"/>
+      <w:lvlJc w:val="left"/>
+      <w:pPr>
+        <w:ind w:left="1800" w:hanging="1440"/>
+      </w:pPr>
+      <w:rPr>
+        <w:rFonts w:hint="default"/>
+      </w:rPr>
     </w:lvl>
   </w:abstractNum>
   <w:num w:numId="1">
     <w:abstractNumId w:val="1"/>
   </w:num>
   <w:num w:numId="2">
-    <w:abstractNumId w:val="3"/>
+    <w:abstractNumId w:val="4"/>
   </w:num>
   <w:num w:numId="3">
-    <w:abstractNumId w:val="4"/>
+    <w:abstractNumId w:val="5"/>
   </w:num>
   <w:num w:numId="4">
     <w:abstractNumId w:val="0"/>
   </w:num>
   <w:num w:numId="5">
-    <w:abstractNumId w:val="6"/>
+    <w:abstractNumId w:val="7"/>
   </w:num>
   <w:num w:numId="6">
     <w:abstractNumId w:val="2"/>
   </w:num>
   <w:num w:numId="7">
-    <w:abstractNumId w:val="5"/>
+    <w:abstractNumId w:val="6"/>
+  </w:num>
+  <w:num w:numId="8">
+    <w:abstractNumId w:val="3"/>
+  </w:num>
+  <w:num w:numId="9">
+    <w:abstractNumId w:val="8"/>
   </w:num>
 </w:numbering>
 </file>
@@ -1800,6 +2809,33 @@
       </w:tblCellMar>
     </w:tblPr>
   </w:style>
+  <w:style w:type="table" w:customStyle="1" w:styleId="TableGrid1">
+    <w:name w:val="Table Grid1"/>
+    <w:basedOn w:val="TableNormal"/>
+    <w:next w:val="TableGrid"/>
+    <w:uiPriority w:val="39"/>
+    <w:rsid w:val="00195ADE"/>
+    <w:pPr>
+      <w:spacing w:after="0" w:line="240" w:lineRule="auto"/>
+    </w:pPr>
+    <w:tblPr>
+      <w:tblInd w:w="0" w:type="dxa"/>
+      <w:tblBorders>
+        <w:top w:val="single" w:sz="4" w:space="0" w:color="auto"/>
+        <w:left w:val="single" w:sz="4" w:space="0" w:color="auto"/>
+        <w:bottom w:val="single" w:sz="4" w:space="0" w:color="auto"/>
+        <w:right w:val="single" w:sz="4" w:space="0" w:color="auto"/>
+        <w:insideH w:val="single" w:sz="4" w:space="0" w:color="auto"/>
+        <w:insideV w:val="single" w:sz="4" w:space="0" w:color="auto"/>
+      </w:tblBorders>
+      <w:tblCellMar>
+        <w:top w:w="0" w:type="dxa"/>
+        <w:left w:w="108" w:type="dxa"/>
+        <w:bottom w:w="0" w:type="dxa"/>
+        <w:right w:w="108" w:type="dxa"/>
+      </w:tblCellMar>
+    </w:tblPr>
+  </w:style>
 </w:styles>
 </file>
 

</xml_diff>

<commit_message>
doc v3.1: Model --project init v1.0: create, edit
</commit_message>
<xml_diff>
--- a/Documentation.docx
+++ b/Documentation.docx
@@ -287,22 +287,73 @@
           </w:tcPr>
           <w:p>
             <w:r>
-              <w:t>As the owner of a</w:t>
+              <w:t xml:space="preserve">As the </w:t>
+            </w:r>
+            <w:r>
+              <w:rPr>
+                <w:b/>
+              </w:rPr>
+              <w:t>owner</w:t>
+            </w:r>
+            <w:r>
+              <w:t xml:space="preserve"> of a</w:t>
             </w:r>
             <w:r>
               <w:t xml:space="preserve"> company</w:t>
             </w:r>
             <w:r>
-              <w:t>, I want a FAQ page for my</w:t>
-            </w:r>
-            <w:r>
-              <w:t xml:space="preserve"> product.</w:t>
-            </w:r>
-            <w:r>
-              <w:t xml:space="preserve"> The page will contain some common questio</w:t>
-            </w:r>
-            <w:r>
-              <w:t>n and answers about the product so that anyone using my product can troubleshoot any problems they are having.</w:t>
+              <w:t xml:space="preserve">, I want a </w:t>
+            </w:r>
+            <w:r>
+              <w:rPr>
+                <w:b/>
+              </w:rPr>
+              <w:t>FAQ page</w:t>
+            </w:r>
+            <w:r>
+              <w:t xml:space="preserve"> for my</w:t>
+            </w:r>
+            <w:r>
+              <w:t xml:space="preserve"> </w:t>
+            </w:r>
+            <w:r>
+              <w:t>website</w:t>
+            </w:r>
+            <w:r>
+              <w:t>.</w:t>
+            </w:r>
+            <w:r>
+              <w:t xml:space="preserve"> The page will contain some common </w:t>
+            </w:r>
+            <w:r>
+              <w:rPr>
+                <w:b/>
+              </w:rPr>
+              <w:t>questio</w:t>
+            </w:r>
+            <w:r>
+              <w:rPr>
+                <w:b/>
+              </w:rPr>
+              <w:t>n and answers</w:t>
+            </w:r>
+            <w:r>
+              <w:t xml:space="preserve"> about the </w:t>
+            </w:r>
+            <w:r>
+              <w:t>website</w:t>
+            </w:r>
+            <w:r>
+              <w:t xml:space="preserve"> so that </w:t>
+            </w:r>
+            <w:r>
+              <w:rPr>
+                <w:b/>
+              </w:rPr>
+              <w:t>visitor</w:t>
+            </w:r>
+            <w:r>
+              <w:t xml:space="preserve"> using my product can troubleshoot any problems they are having.</w:t>
             </w:r>
           </w:p>
         </w:tc>
@@ -732,10 +783,7 @@
               </w:numPr>
             </w:pPr>
             <w:r>
-              <w:t xml:space="preserve">I want to </w:t>
-            </w:r>
-            <w:r>
-              <w:t>go to create page.</w:t>
+              <w:t>I want to go to create page.</w:t>
             </w:r>
           </w:p>
           <w:p>
@@ -873,10 +921,7 @@
               </w:numPr>
             </w:pPr>
             <w:r>
-              <w:t xml:space="preserve">There should be </w:t>
-            </w:r>
-            <w:r>
-              <w:t>one text field for question labeled ‘Question’.</w:t>
+              <w:t>There should be one text field for question labeled ‘Question’.</w:t>
             </w:r>
           </w:p>
           <w:p>
@@ -1037,22 +1082,7 @@
           </w:tcPr>
           <w:p>
             <w:r>
-              <w:t xml:space="preserve">As an admin user I want to be able to </w:t>
-            </w:r>
-            <w:r>
-              <w:t>edit</w:t>
-            </w:r>
-            <w:r>
-              <w:t xml:space="preserve"> the Q/A</w:t>
-            </w:r>
-            <w:r>
-              <w:t>s already in database</w:t>
-            </w:r>
-            <w:r>
-              <w:t xml:space="preserve"> so that </w:t>
-            </w:r>
-            <w:r>
-              <w:t>any corrections can be done.</w:t>
+              <w:t>As an admin user I want to be able to edit the Q/As already in database so that any corrections can be done.</w:t>
             </w:r>
           </w:p>
         </w:tc>
@@ -1330,13 +1360,844 @@
             <w:r>
               <w:t>After submission, I should be redirected to view all the questions</w:t>
             </w:r>
-            <w:bookmarkStart w:id="0" w:name="_GoBack"/>
-            <w:bookmarkEnd w:id="0"/>
           </w:p>
         </w:tc>
       </w:tr>
     </w:tbl>
     <w:p/>
+    <w:p>
+      <w:pPr>
+        <w:rPr>
+          <w:b/>
+        </w:rPr>
+      </w:pPr>
+      <w:r>
+        <w:rPr>
+          <w:b/>
+        </w:rPr>
+        <w:t>Noun Phrases:</w:t>
+      </w:r>
+      <w:r>
+        <w:rPr>
+          <w:b/>
+        </w:rPr>
+        <w:t xml:space="preserve"> </w:t>
+      </w:r>
+    </w:p>
+    <w:p>
+      <w:pPr>
+        <w:rPr>
+          <w:b/>
+        </w:rPr>
+      </w:pPr>
+      <w:r>
+        <w:rPr>
+          <w:b/>
+        </w:rPr>
+        <w:t>Entities:</w:t>
+      </w:r>
+    </w:p>
+    <w:p>
+      <w:pPr>
+        <w:pStyle w:val="ListParagraph"/>
+        <w:numPr>
+          <w:ilvl w:val="0"/>
+          <w:numId w:val="10"/>
+        </w:numPr>
+      </w:pPr>
+      <w:r>
+        <w:t>User</w:t>
+      </w:r>
+    </w:p>
+    <w:p>
+      <w:pPr>
+        <w:pStyle w:val="ListParagraph"/>
+        <w:numPr>
+          <w:ilvl w:val="1"/>
+          <w:numId w:val="10"/>
+        </w:numPr>
+      </w:pPr>
+      <w:r>
+        <w:t>Owner</w:t>
+      </w:r>
+    </w:p>
+    <w:p>
+      <w:pPr>
+        <w:pStyle w:val="ListParagraph"/>
+        <w:numPr>
+          <w:ilvl w:val="1"/>
+          <w:numId w:val="10"/>
+        </w:numPr>
+      </w:pPr>
+      <w:r>
+        <w:t>Admin user</w:t>
+      </w:r>
+    </w:p>
+    <w:p>
+      <w:pPr>
+        <w:pStyle w:val="ListParagraph"/>
+        <w:numPr>
+          <w:ilvl w:val="1"/>
+          <w:numId w:val="10"/>
+        </w:numPr>
+      </w:pPr>
+      <w:r>
+        <w:t>Visitor</w:t>
+      </w:r>
+    </w:p>
+    <w:p>
+      <w:pPr>
+        <w:pStyle w:val="ListParagraph"/>
+        <w:numPr>
+          <w:ilvl w:val="0"/>
+          <w:numId w:val="10"/>
+        </w:numPr>
+      </w:pPr>
+      <w:r>
+        <w:t>FAQ</w:t>
+      </w:r>
+    </w:p>
+    <w:p>
+      <w:pPr>
+        <w:pStyle w:val="ListParagraph"/>
+        <w:numPr>
+          <w:ilvl w:val="1"/>
+          <w:numId w:val="10"/>
+        </w:numPr>
+      </w:pPr>
+      <w:r>
+        <w:t>Question</w:t>
+      </w:r>
+    </w:p>
+    <w:p>
+      <w:pPr>
+        <w:pStyle w:val="ListParagraph"/>
+        <w:numPr>
+          <w:ilvl w:val="1"/>
+          <w:numId w:val="10"/>
+        </w:numPr>
+      </w:pPr>
+      <w:r>
+        <w:t>Answer</w:t>
+      </w:r>
+    </w:p>
+    <w:tbl>
+      <w:tblPr>
+        <w:tblStyle w:val="TableGrid"/>
+        <w:tblW w:w="0" w:type="auto"/>
+        <w:tblLook w:val="04A0" w:firstRow="1" w:lastRow="0" w:firstColumn="1" w:lastColumn="0" w:noHBand="0" w:noVBand="1"/>
+      </w:tblPr>
+      <w:tblGrid>
+        <w:gridCol w:w="2245"/>
+      </w:tblGrid>
+      <w:tr>
+        <w:tc>
+          <w:tcPr>
+            <w:tcW w:w="2245" w:type="dxa"/>
+          </w:tcPr>
+          <w:p>
+            <w:pPr>
+              <w:rPr>
+                <w:b/>
+              </w:rPr>
+            </w:pPr>
+            <w:r>
+              <w:rPr>
+                <w:b/>
+              </w:rPr>
+              <w:t>FAQ</w:t>
+            </w:r>
+          </w:p>
+        </w:tc>
+      </w:tr>
+      <w:tr>
+        <w:tc>
+          <w:tcPr>
+            <w:tcW w:w="2245" w:type="dxa"/>
+          </w:tcPr>
+          <w:p>
+            <w:r>
+              <w:t>ID</w:t>
+            </w:r>
+          </w:p>
+        </w:tc>
+      </w:tr>
+      <w:tr>
+        <w:tc>
+          <w:tcPr>
+            <w:tcW w:w="2245" w:type="dxa"/>
+          </w:tcPr>
+          <w:p>
+            <w:r>
+              <w:t>Question</w:t>
+            </w:r>
+          </w:p>
+        </w:tc>
+      </w:tr>
+      <w:tr>
+        <w:tc>
+          <w:tcPr>
+            <w:tcW w:w="2245" w:type="dxa"/>
+          </w:tcPr>
+          <w:p>
+            <w:r>
+              <w:t>Answer</w:t>
+            </w:r>
+          </w:p>
+        </w:tc>
+      </w:tr>
+      <w:tr>
+        <w:tc>
+          <w:tcPr>
+            <w:tcW w:w="2245" w:type="dxa"/>
+          </w:tcPr>
+          <w:p>
+            <w:r>
+              <w:t>Created at</w:t>
+            </w:r>
+          </w:p>
+        </w:tc>
+      </w:tr>
+      <w:tr>
+        <w:tc>
+          <w:tcPr>
+            <w:tcW w:w="2245" w:type="dxa"/>
+          </w:tcPr>
+          <w:p>
+            <w:r>
+              <w:t>Updated at</w:t>
+            </w:r>
+          </w:p>
+        </w:tc>
+      </w:tr>
+    </w:tbl>
+    <w:tbl>
+      <w:tblPr>
+        <w:tblStyle w:val="TableGrid"/>
+        <w:tblpPr w:leftFromText="180" w:rightFromText="180" w:vertAnchor="text" w:horzAnchor="page" w:tblpX="4218" w:tblpY="-1678"/>
+        <w:tblW w:w="0" w:type="auto"/>
+        <w:tblLook w:val="04A0" w:firstRow="1" w:lastRow="0" w:firstColumn="1" w:lastColumn="0" w:noHBand="0" w:noVBand="1"/>
+      </w:tblPr>
+      <w:tblGrid>
+        <w:gridCol w:w="2785"/>
+      </w:tblGrid>
+      <w:tr>
+        <w:tc>
+          <w:tcPr>
+            <w:tcW w:w="2785" w:type="dxa"/>
+          </w:tcPr>
+          <w:p>
+            <w:pPr>
+              <w:rPr>
+                <w:b/>
+              </w:rPr>
+            </w:pPr>
+            <w:r>
+              <w:rPr>
+                <w:b/>
+              </w:rPr>
+              <w:t>faqs</w:t>
+            </w:r>
+          </w:p>
+        </w:tc>
+      </w:tr>
+      <w:tr>
+        <w:tc>
+          <w:tcPr>
+            <w:tcW w:w="2785" w:type="dxa"/>
+          </w:tcPr>
+          <w:p>
+            <w:r>
+              <w:t>Id -&gt; pk, int</w:t>
+            </w:r>
+          </w:p>
+        </w:tc>
+      </w:tr>
+      <w:tr>
+        <w:tc>
+          <w:tcPr>
+            <w:tcW w:w="2785" w:type="dxa"/>
+          </w:tcPr>
+          <w:p>
+            <w:r>
+              <w:t>Question -&gt; text</w:t>
+            </w:r>
+          </w:p>
+        </w:tc>
+      </w:tr>
+      <w:tr>
+        <w:tc>
+          <w:tcPr>
+            <w:tcW w:w="2785" w:type="dxa"/>
+          </w:tcPr>
+          <w:p>
+            <w:r>
+              <w:t>Answer -&gt; text</w:t>
+            </w:r>
+          </w:p>
+        </w:tc>
+      </w:tr>
+      <w:tr>
+        <w:tc>
+          <w:tcPr>
+            <w:tcW w:w="2785" w:type="dxa"/>
+          </w:tcPr>
+          <w:p>
+            <w:r>
+              <w:t>Created at -&gt; timestamp</w:t>
+            </w:r>
+          </w:p>
+        </w:tc>
+      </w:tr>
+      <w:tr>
+        <w:tc>
+          <w:tcPr>
+            <w:tcW w:w="2785" w:type="dxa"/>
+          </w:tcPr>
+          <w:p>
+            <w:r>
+              <w:t>Updated at -&gt; timestamp</w:t>
+            </w:r>
+          </w:p>
+        </w:tc>
+      </w:tr>
+    </w:tbl>
+    <w:p/>
+    <w:tbl>
+      <w:tblPr>
+        <w:tblStyle w:val="TableGrid"/>
+        <w:tblW w:w="0" w:type="auto"/>
+        <w:tblLook w:val="04A0" w:firstRow="1" w:lastRow="0" w:firstColumn="1" w:lastColumn="0" w:noHBand="0" w:noVBand="1"/>
+      </w:tblPr>
+      <w:tblGrid>
+        <w:gridCol w:w="2245"/>
+      </w:tblGrid>
+      <w:tr>
+        <w:tc>
+          <w:tcPr>
+            <w:tcW w:w="2245" w:type="dxa"/>
+          </w:tcPr>
+          <w:p>
+            <w:pPr>
+              <w:rPr>
+                <w:b/>
+              </w:rPr>
+            </w:pPr>
+            <w:r>
+              <w:rPr>
+                <w:b/>
+              </w:rPr>
+              <w:t>User</w:t>
+            </w:r>
+          </w:p>
+        </w:tc>
+      </w:tr>
+      <w:tr>
+        <w:tc>
+          <w:tcPr>
+            <w:tcW w:w="2245" w:type="dxa"/>
+          </w:tcPr>
+          <w:p>
+            <w:r>
+              <w:t>ID</w:t>
+            </w:r>
+          </w:p>
+        </w:tc>
+      </w:tr>
+      <w:tr>
+        <w:tc>
+          <w:tcPr>
+            <w:tcW w:w="2245" w:type="dxa"/>
+          </w:tcPr>
+          <w:p>
+            <w:r>
+              <w:t>Name</w:t>
+            </w:r>
+          </w:p>
+        </w:tc>
+      </w:tr>
+      <w:tr>
+        <w:tc>
+          <w:tcPr>
+            <w:tcW w:w="2245" w:type="dxa"/>
+          </w:tcPr>
+          <w:p>
+            <w:r>
+              <w:t>Email</w:t>
+            </w:r>
+          </w:p>
+        </w:tc>
+      </w:tr>
+      <w:tr>
+        <w:tc>
+          <w:tcPr>
+            <w:tcW w:w="2245" w:type="dxa"/>
+          </w:tcPr>
+          <w:p>
+            <w:r>
+              <w:t>Password</w:t>
+            </w:r>
+          </w:p>
+        </w:tc>
+      </w:tr>
+      <w:tr>
+        <w:tc>
+          <w:tcPr>
+            <w:tcW w:w="2245" w:type="dxa"/>
+          </w:tcPr>
+          <w:p/>
+        </w:tc>
+      </w:tr>
+    </w:tbl>
+    <w:p/>
+    <w:p>
+      <w:pPr>
+        <w:rPr>
+          <w:b/>
+        </w:rPr>
+      </w:pPr>
+      <w:r>
+        <w:rPr>
+          <w:b/>
+        </w:rPr>
+        <w:t>Entities:</w:t>
+      </w:r>
+    </w:p>
+    <w:p>
+      <w:pPr>
+        <w:pStyle w:val="ListParagraph"/>
+        <w:numPr>
+          <w:ilvl w:val="0"/>
+          <w:numId w:val="11"/>
+        </w:numPr>
+      </w:pPr>
+      <w:r>
+        <w:t>User</w:t>
+      </w:r>
+    </w:p>
+    <w:p>
+      <w:pPr>
+        <w:pStyle w:val="ListParagraph"/>
+        <w:numPr>
+          <w:ilvl w:val="1"/>
+          <w:numId w:val="11"/>
+        </w:numPr>
+      </w:pPr>
+      <w:r>
+        <w:lastRenderedPageBreak/>
+        <w:t>Owner</w:t>
+      </w:r>
+    </w:p>
+    <w:p>
+      <w:pPr>
+        <w:pStyle w:val="ListParagraph"/>
+        <w:numPr>
+          <w:ilvl w:val="1"/>
+          <w:numId w:val="11"/>
+        </w:numPr>
+      </w:pPr>
+      <w:r>
+        <w:t>Admin user</w:t>
+      </w:r>
+    </w:p>
+    <w:p>
+      <w:pPr>
+        <w:pStyle w:val="ListParagraph"/>
+        <w:numPr>
+          <w:ilvl w:val="1"/>
+          <w:numId w:val="11"/>
+        </w:numPr>
+      </w:pPr>
+      <w:r>
+        <w:t>Visitor</w:t>
+      </w:r>
+    </w:p>
+    <w:p>
+      <w:pPr>
+        <w:pStyle w:val="ListParagraph"/>
+        <w:numPr>
+          <w:ilvl w:val="0"/>
+          <w:numId w:val="11"/>
+        </w:numPr>
+      </w:pPr>
+      <w:r>
+        <w:t>FAQ</w:t>
+      </w:r>
+    </w:p>
+    <w:p>
+      <w:pPr>
+        <w:pStyle w:val="ListParagraph"/>
+        <w:numPr>
+          <w:ilvl w:val="0"/>
+          <w:numId w:val="11"/>
+        </w:numPr>
+      </w:pPr>
+      <w:r>
+        <w:t>Question</w:t>
+      </w:r>
+    </w:p>
+    <w:p>
+      <w:pPr>
+        <w:pStyle w:val="ListParagraph"/>
+        <w:numPr>
+          <w:ilvl w:val="1"/>
+          <w:numId w:val="11"/>
+        </w:numPr>
+      </w:pPr>
+      <w:r>
+        <w:t>Description</w:t>
+      </w:r>
+    </w:p>
+    <w:p>
+      <w:pPr>
+        <w:pStyle w:val="ListParagraph"/>
+        <w:numPr>
+          <w:ilvl w:val="0"/>
+          <w:numId w:val="11"/>
+        </w:numPr>
+      </w:pPr>
+      <w:r>
+        <w:t>Answer</w:t>
+      </w:r>
+    </w:p>
+    <w:p>
+      <w:pPr>
+        <w:pStyle w:val="ListParagraph"/>
+        <w:numPr>
+          <w:ilvl w:val="1"/>
+          <w:numId w:val="11"/>
+        </w:numPr>
+      </w:pPr>
+      <w:r>
+        <w:t>Description</w:t>
+      </w:r>
+    </w:p>
+    <w:p/>
+    <w:p/>
+    <w:p>
+      <w:r>
+        <w:t xml:space="preserve">Entry: URL </w:t>
+      </w:r>
+      <w:r>
+        <w:sym w:font="Wingdings" w:char="F0E0"/>
+      </w:r>
+      <w:r>
+        <w:t xml:space="preserve"> route </w:t>
+      </w:r>
+      <w:r>
+        <w:sym w:font="Wingdings" w:char="F0E0"/>
+      </w:r>
+      <w:r>
+        <w:t xml:space="preserve"> action of a </w:t>
+      </w:r>
+      <w:r>
+        <w:rPr>
+          <w:color w:val="00B050"/>
+        </w:rPr>
+        <w:t>C</w:t>
+      </w:r>
+      <w:r>
+        <w:t xml:space="preserve">ontroller </w:t>
+      </w:r>
+      <w:r>
+        <w:sym w:font="Wingdings" w:char="F0E0"/>
+      </w:r>
+      <w:r>
+        <w:t xml:space="preserve"> communicates with </w:t>
+      </w:r>
+      <w:r>
+        <w:rPr>
+          <w:color w:val="00B050"/>
+        </w:rPr>
+        <w:t>M</w:t>
+      </w:r>
+      <w:r>
+        <w:t xml:space="preserve">odel (entity) </w:t>
+      </w:r>
+      <w:r>
+        <w:sym w:font="Wingdings" w:char="F0E0"/>
+      </w:r>
+      <w:r>
+        <w:t xml:space="preserve"> communicates with database</w:t>
+      </w:r>
+    </w:p>
+    <w:p>
+      <w:pPr>
+        <w:tabs>
+          <w:tab w:val="left" w:pos="2426"/>
+          <w:tab w:val="left" w:pos="7414"/>
+        </w:tabs>
+      </w:pPr>
+      <w:r>
+        <w:tab/>
+      </w:r>
+      <w:r>
+        <w:tab/>
+      </w:r>
+      <w:r>
+        <w:sym w:font="Wingdings" w:char="F0E0"/>
+      </w:r>
+      <w:r>
+        <w:t xml:space="preserve"> deals with business logic</w:t>
+      </w:r>
+    </w:p>
+    <w:p>
+      <w:pPr>
+        <w:tabs>
+          <w:tab w:val="left" w:pos="720"/>
+          <w:tab w:val="left" w:pos="1440"/>
+          <w:tab w:val="left" w:pos="4054"/>
+        </w:tabs>
+      </w:pPr>
+      <w:r>
+        <w:tab/>
+      </w:r>
+      <w:r>
+        <w:tab/>
+      </w:r>
+      <w:r>
+        <w:tab/>
+      </w:r>
+      <w:r>
+        <w:sym w:font="Wingdings" w:char="F0E0"/>
+      </w:r>
+      <w:r>
+        <w:t xml:space="preserve"> Send data to </w:t>
+      </w:r>
+      <w:r>
+        <w:rPr>
+          <w:color w:val="00B050"/>
+        </w:rPr>
+        <w:t>V</w:t>
+      </w:r>
+      <w:r>
+        <w:t>iew</w:t>
+      </w:r>
+    </w:p>
+    <w:p>
+      <w:pPr>
+        <w:tabs>
+          <w:tab w:val="left" w:pos="754"/>
+          <w:tab w:val="left" w:pos="2134"/>
+        </w:tabs>
+      </w:pPr>
+      <w:r>
+        <w:t xml:space="preserve">Display expected </w:t>
+      </w:r>
+      <w:r>
+        <w:rPr>
+          <w:color w:val="00B050"/>
+        </w:rPr>
+        <w:t>V</w:t>
+      </w:r>
+      <w:r>
+        <w:t>iew</w:t>
+      </w:r>
+      <w:r>
+        <w:tab/>
+      </w:r>
+      <w:r>
+        <w:sym w:font="Wingdings" w:char="F0DF"/>
+      </w:r>
+    </w:p>
+    <w:p>
+      <w:pPr>
+        <w:tabs>
+          <w:tab w:val="left" w:pos="754"/>
+          <w:tab w:val="left" w:pos="2134"/>
+        </w:tabs>
+      </w:pPr>
+    </w:p>
+    <w:p>
+      <w:pPr>
+        <w:pStyle w:val="ListParagraph"/>
+        <w:numPr>
+          <w:ilvl w:val="0"/>
+          <w:numId w:val="13"/>
+        </w:numPr>
+        <w:tabs>
+          <w:tab w:val="left" w:pos="754"/>
+          <w:tab w:val="left" w:pos="2134"/>
+        </w:tabs>
+      </w:pPr>
+      <w:r>
+        <w:t>Creating faq migration file</w:t>
+      </w:r>
+    </w:p>
+    <w:p>
+      <w:pPr>
+        <w:pStyle w:val="ListParagraph"/>
+        <w:numPr>
+          <w:ilvl w:val="0"/>
+          <w:numId w:val="13"/>
+        </w:numPr>
+        <w:tabs>
+          <w:tab w:val="left" w:pos="754"/>
+          <w:tab w:val="left" w:pos="2134"/>
+        </w:tabs>
+      </w:pPr>
+      <w:r>
+        <w:t>Seeding with seeder file</w:t>
+      </w:r>
+    </w:p>
+    <w:p>
+      <w:pPr>
+        <w:pStyle w:val="ListParagraph"/>
+        <w:numPr>
+          <w:ilvl w:val="0"/>
+          <w:numId w:val="13"/>
+        </w:numPr>
+        <w:tabs>
+          <w:tab w:val="left" w:pos="754"/>
+          <w:tab w:val="left" w:pos="2134"/>
+        </w:tabs>
+      </w:pPr>
+      <w:r>
+        <w:t>Creating Model</w:t>
+      </w:r>
+    </w:p>
+    <w:p>
+      <w:pPr>
+        <w:pStyle w:val="ListParagraph"/>
+        <w:numPr>
+          <w:ilvl w:val="0"/>
+          <w:numId w:val="13"/>
+        </w:numPr>
+        <w:tabs>
+          <w:tab w:val="left" w:pos="754"/>
+          <w:tab w:val="left" w:pos="2134"/>
+        </w:tabs>
+      </w:pPr>
+      <w:r>
+        <w:t>Creating ControllerActions</w:t>
+      </w:r>
+    </w:p>
+    <w:p>
+      <w:pPr>
+        <w:pStyle w:val="ListParagraph"/>
+        <w:numPr>
+          <w:ilvl w:val="0"/>
+          <w:numId w:val="13"/>
+        </w:numPr>
+        <w:tabs>
+          <w:tab w:val="left" w:pos="754"/>
+          <w:tab w:val="left" w:pos="2134"/>
+        </w:tabs>
+      </w:pPr>
+      <w:r>
+        <w:t>Pointing route to an Action</w:t>
+      </w:r>
+    </w:p>
+    <w:p>
+      <w:pPr>
+        <w:pStyle w:val="ListParagraph"/>
+        <w:numPr>
+          <w:ilvl w:val="0"/>
+          <w:numId w:val="13"/>
+        </w:numPr>
+        <w:tabs>
+          <w:tab w:val="left" w:pos="754"/>
+          <w:tab w:val="left" w:pos="2134"/>
+        </w:tabs>
+      </w:pPr>
+      <w:r>
+        <w:t>View the output</w:t>
+      </w:r>
+    </w:p>
+    <w:p>
+      <w:pPr>
+        <w:tabs>
+          <w:tab w:val="left" w:pos="754"/>
+          <w:tab w:val="left" w:pos="2134"/>
+        </w:tabs>
+        <w:ind w:left="360"/>
+      </w:pPr>
+    </w:p>
+    <w:p>
+      <w:pPr>
+        <w:pStyle w:val="ListParagraph"/>
+        <w:numPr>
+          <w:ilvl w:val="0"/>
+          <w:numId w:val="14"/>
+        </w:numPr>
+        <w:tabs>
+          <w:tab w:val="left" w:pos="754"/>
+          <w:tab w:val="left" w:pos="2134"/>
+        </w:tabs>
+      </w:pPr>
+      <w:r>
+        <w:t>Route</w:t>
+      </w:r>
+    </w:p>
+    <w:p>
+      <w:pPr>
+        <w:pStyle w:val="ListParagraph"/>
+        <w:numPr>
+          <w:ilvl w:val="0"/>
+          <w:numId w:val="14"/>
+        </w:numPr>
+        <w:tabs>
+          <w:tab w:val="left" w:pos="754"/>
+          <w:tab w:val="left" w:pos="2134"/>
+        </w:tabs>
+      </w:pPr>
+      <w:r>
+        <w:t>View</w:t>
+      </w:r>
+      <w:r>
+        <w:t xml:space="preserve"> (components/ slots)</w:t>
+      </w:r>
+    </w:p>
+    <w:p>
+      <w:pPr>
+        <w:pStyle w:val="ListParagraph"/>
+        <w:numPr>
+          <w:ilvl w:val="1"/>
+          <w:numId w:val="14"/>
+        </w:numPr>
+        <w:tabs>
+          <w:tab w:val="left" w:pos="754"/>
+          <w:tab w:val="left" w:pos="2134"/>
+        </w:tabs>
+      </w:pPr>
+      <w:r>
+        <w:t>Partials (header, footer, nav  etc)</w:t>
+      </w:r>
+    </w:p>
+    <w:p>
+      <w:pPr>
+        <w:pStyle w:val="ListParagraph"/>
+        <w:numPr>
+          <w:ilvl w:val="1"/>
+          <w:numId w:val="14"/>
+        </w:numPr>
+        <w:tabs>
+          <w:tab w:val="left" w:pos="754"/>
+          <w:tab w:val="left" w:pos="2134"/>
+        </w:tabs>
+      </w:pPr>
+      <w:r>
+        <w:t>Elements</w:t>
+      </w:r>
+    </w:p>
+    <w:p>
+      <w:pPr>
+        <w:pStyle w:val="ListParagraph"/>
+        <w:numPr>
+          <w:ilvl w:val="1"/>
+          <w:numId w:val="14"/>
+        </w:numPr>
+        <w:tabs>
+          <w:tab w:val="left" w:pos="754"/>
+          <w:tab w:val="left" w:pos="2134"/>
+        </w:tabs>
+      </w:pPr>
+      <w:r>
+        <w:t>Main content (actual view)</w:t>
+      </w:r>
+      <w:bookmarkStart w:id="0" w:name="_GoBack"/>
+      <w:bookmarkEnd w:id="0"/>
+    </w:p>
     <w:sectPr>
       <w:pgSz w:w="12240" w:h="15840"/>
       <w:pgMar w:top="720" w:right="720" w:bottom="720" w:left="720" w:header="720" w:footer="720" w:gutter="0"/>
@@ -1439,6 +2300,184 @@
     </w:lvl>
   </w:abstractNum>
   <w:abstractNum w:abstractNumId="1">
+    <w:nsid w:val="059A2331"/>
+    <w:multiLevelType w:val="hybridMultilevel"/>
+    <w:tmpl w:val="5928AA44"/>
+    <w:lvl w:ilvl="0" w:tplc="0409000F">
+      <w:start w:val="1"/>
+      <w:numFmt w:val="decimal"/>
+      <w:lvlText w:val="%1."/>
+      <w:lvlJc w:val="left"/>
+      <w:pPr>
+        <w:ind w:left="720" w:hanging="360"/>
+      </w:pPr>
+      <w:rPr>
+        <w:rFonts w:hint="default"/>
+      </w:rPr>
+    </w:lvl>
+    <w:lvl w:ilvl="1" w:tplc="04090019">
+      <w:start w:val="1"/>
+      <w:numFmt w:val="lowerLetter"/>
+      <w:lvlText w:val="%2."/>
+      <w:lvlJc w:val="left"/>
+      <w:pPr>
+        <w:ind w:left="1440" w:hanging="360"/>
+      </w:pPr>
+    </w:lvl>
+    <w:lvl w:ilvl="2" w:tplc="0409001B" w:tentative="1">
+      <w:start w:val="1"/>
+      <w:numFmt w:val="lowerRoman"/>
+      <w:lvlText w:val="%3."/>
+      <w:lvlJc w:val="right"/>
+      <w:pPr>
+        <w:ind w:left="2160" w:hanging="180"/>
+      </w:pPr>
+    </w:lvl>
+    <w:lvl w:ilvl="3" w:tplc="0409000F" w:tentative="1">
+      <w:start w:val="1"/>
+      <w:numFmt w:val="decimal"/>
+      <w:lvlText w:val="%4."/>
+      <w:lvlJc w:val="left"/>
+      <w:pPr>
+        <w:ind w:left="2880" w:hanging="360"/>
+      </w:pPr>
+    </w:lvl>
+    <w:lvl w:ilvl="4" w:tplc="04090019" w:tentative="1">
+      <w:start w:val="1"/>
+      <w:numFmt w:val="lowerLetter"/>
+      <w:lvlText w:val="%5."/>
+      <w:lvlJc w:val="left"/>
+      <w:pPr>
+        <w:ind w:left="3600" w:hanging="360"/>
+      </w:pPr>
+    </w:lvl>
+    <w:lvl w:ilvl="5" w:tplc="0409001B" w:tentative="1">
+      <w:start w:val="1"/>
+      <w:numFmt w:val="lowerRoman"/>
+      <w:lvlText w:val="%6."/>
+      <w:lvlJc w:val="right"/>
+      <w:pPr>
+        <w:ind w:left="4320" w:hanging="180"/>
+      </w:pPr>
+    </w:lvl>
+    <w:lvl w:ilvl="6" w:tplc="0409000F" w:tentative="1">
+      <w:start w:val="1"/>
+      <w:numFmt w:val="decimal"/>
+      <w:lvlText w:val="%7."/>
+      <w:lvlJc w:val="left"/>
+      <w:pPr>
+        <w:ind w:left="5040" w:hanging="360"/>
+      </w:pPr>
+    </w:lvl>
+    <w:lvl w:ilvl="7" w:tplc="04090019" w:tentative="1">
+      <w:start w:val="1"/>
+      <w:numFmt w:val="lowerLetter"/>
+      <w:lvlText w:val="%8."/>
+      <w:lvlJc w:val="left"/>
+      <w:pPr>
+        <w:ind w:left="5760" w:hanging="360"/>
+      </w:pPr>
+    </w:lvl>
+    <w:lvl w:ilvl="8" w:tplc="0409001B" w:tentative="1">
+      <w:start w:val="1"/>
+      <w:numFmt w:val="lowerRoman"/>
+      <w:lvlText w:val="%9."/>
+      <w:lvlJc w:val="right"/>
+      <w:pPr>
+        <w:ind w:left="6480" w:hanging="180"/>
+      </w:pPr>
+    </w:lvl>
+  </w:abstractNum>
+  <w:abstractNum w:abstractNumId="2">
+    <w:nsid w:val="0ADD0197"/>
+    <w:multiLevelType w:val="hybridMultilevel"/>
+    <w:tmpl w:val="25B033AE"/>
+    <w:lvl w:ilvl="0" w:tplc="0409000F">
+      <w:start w:val="1"/>
+      <w:numFmt w:val="decimal"/>
+      <w:lvlText w:val="%1."/>
+      <w:lvlJc w:val="left"/>
+      <w:pPr>
+        <w:ind w:left="720" w:hanging="360"/>
+      </w:pPr>
+      <w:rPr>
+        <w:rFonts w:hint="default"/>
+      </w:rPr>
+    </w:lvl>
+    <w:lvl w:ilvl="1" w:tplc="04090019">
+      <w:start w:val="1"/>
+      <w:numFmt w:val="lowerLetter"/>
+      <w:lvlText w:val="%2."/>
+      <w:lvlJc w:val="left"/>
+      <w:pPr>
+        <w:ind w:left="1440" w:hanging="360"/>
+      </w:pPr>
+    </w:lvl>
+    <w:lvl w:ilvl="2" w:tplc="0409001B" w:tentative="1">
+      <w:start w:val="1"/>
+      <w:numFmt w:val="lowerRoman"/>
+      <w:lvlText w:val="%3."/>
+      <w:lvlJc w:val="right"/>
+      <w:pPr>
+        <w:ind w:left="2160" w:hanging="180"/>
+      </w:pPr>
+    </w:lvl>
+    <w:lvl w:ilvl="3" w:tplc="0409000F" w:tentative="1">
+      <w:start w:val="1"/>
+      <w:numFmt w:val="decimal"/>
+      <w:lvlText w:val="%4."/>
+      <w:lvlJc w:val="left"/>
+      <w:pPr>
+        <w:ind w:left="2880" w:hanging="360"/>
+      </w:pPr>
+    </w:lvl>
+    <w:lvl w:ilvl="4" w:tplc="04090019" w:tentative="1">
+      <w:start w:val="1"/>
+      <w:numFmt w:val="lowerLetter"/>
+      <w:lvlText w:val="%5."/>
+      <w:lvlJc w:val="left"/>
+      <w:pPr>
+        <w:ind w:left="3600" w:hanging="360"/>
+      </w:pPr>
+    </w:lvl>
+    <w:lvl w:ilvl="5" w:tplc="0409001B" w:tentative="1">
+      <w:start w:val="1"/>
+      <w:numFmt w:val="lowerRoman"/>
+      <w:lvlText w:val="%6."/>
+      <w:lvlJc w:val="right"/>
+      <w:pPr>
+        <w:ind w:left="4320" w:hanging="180"/>
+      </w:pPr>
+    </w:lvl>
+    <w:lvl w:ilvl="6" w:tplc="0409000F" w:tentative="1">
+      <w:start w:val="1"/>
+      <w:numFmt w:val="decimal"/>
+      <w:lvlText w:val="%7."/>
+      <w:lvlJc w:val="left"/>
+      <w:pPr>
+        <w:ind w:left="5040" w:hanging="360"/>
+      </w:pPr>
+    </w:lvl>
+    <w:lvl w:ilvl="7" w:tplc="04090019" w:tentative="1">
+      <w:start w:val="1"/>
+      <w:numFmt w:val="lowerLetter"/>
+      <w:lvlText w:val="%8."/>
+      <w:lvlJc w:val="left"/>
+      <w:pPr>
+        <w:ind w:left="5760" w:hanging="360"/>
+      </w:pPr>
+    </w:lvl>
+    <w:lvl w:ilvl="8" w:tplc="0409001B" w:tentative="1">
+      <w:start w:val="1"/>
+      <w:numFmt w:val="lowerRoman"/>
+      <w:lvlText w:val="%9."/>
+      <w:lvlJc w:val="right"/>
+      <w:pPr>
+        <w:ind w:left="6480" w:hanging="180"/>
+      </w:pPr>
+    </w:lvl>
+  </w:abstractNum>
+  <w:abstractNum w:abstractNumId="3">
     <w:nsid w:val="1A833E92"/>
     <w:multiLevelType w:val="hybridMultilevel"/>
     <w:tmpl w:val="2828155C"/>
@@ -1527,7 +2566,7 @@
       </w:pPr>
     </w:lvl>
   </w:abstractNum>
-  <w:abstractNum w:abstractNumId="2">
+  <w:abstractNum w:abstractNumId="4">
     <w:nsid w:val="22C92D95"/>
     <w:multiLevelType w:val="hybridMultilevel"/>
     <w:tmpl w:val="6D8E7462"/>
@@ -1640,7 +2679,7 @@
       </w:rPr>
     </w:lvl>
   </w:abstractNum>
-  <w:abstractNum w:abstractNumId="3">
+  <w:abstractNum w:abstractNumId="5">
     <w:nsid w:val="54B438BE"/>
     <w:multiLevelType w:val="multilevel"/>
     <w:tmpl w:val="75A6C1E6"/>
@@ -1761,7 +2800,120 @@
       </w:rPr>
     </w:lvl>
   </w:abstractNum>
-  <w:abstractNum w:abstractNumId="4">
+  <w:abstractNum w:abstractNumId="6">
+    <w:nsid w:val="58C70964"/>
+    <w:multiLevelType w:val="hybridMultilevel"/>
+    <w:tmpl w:val="74A09E8E"/>
+    <w:lvl w:ilvl="0" w:tplc="7E6EA258">
+      <w:start w:val="4"/>
+      <w:numFmt w:val="bullet"/>
+      <w:lvlText w:val=""/>
+      <w:lvlJc w:val="left"/>
+      <w:pPr>
+        <w:ind w:left="4416" w:hanging="360"/>
+      </w:pPr>
+      <w:rPr>
+        <w:rFonts w:ascii="Wingdings" w:eastAsiaTheme="minorHAnsi" w:hAnsi="Wingdings" w:cstheme="minorBidi" w:hint="default"/>
+      </w:rPr>
+    </w:lvl>
+    <w:lvl w:ilvl="1" w:tplc="04090003" w:tentative="1">
+      <w:start w:val="1"/>
+      <w:numFmt w:val="bullet"/>
+      <w:lvlText w:val="o"/>
+      <w:lvlJc w:val="left"/>
+      <w:pPr>
+        <w:ind w:left="5136" w:hanging="360"/>
+      </w:pPr>
+      <w:rPr>
+        <w:rFonts w:ascii="Courier New" w:hAnsi="Courier New" w:cs="Courier New" w:hint="default"/>
+      </w:rPr>
+    </w:lvl>
+    <w:lvl w:ilvl="2" w:tplc="04090005" w:tentative="1">
+      <w:start w:val="1"/>
+      <w:numFmt w:val="bullet"/>
+      <w:lvlText w:val=""/>
+      <w:lvlJc w:val="left"/>
+      <w:pPr>
+        <w:ind w:left="5856" w:hanging="360"/>
+      </w:pPr>
+      <w:rPr>
+        <w:rFonts w:ascii="Wingdings" w:hAnsi="Wingdings" w:hint="default"/>
+      </w:rPr>
+    </w:lvl>
+    <w:lvl w:ilvl="3" w:tplc="04090001" w:tentative="1">
+      <w:start w:val="1"/>
+      <w:numFmt w:val="bullet"/>
+      <w:lvlText w:val=""/>
+      <w:lvlJc w:val="left"/>
+      <w:pPr>
+        <w:ind w:left="6576" w:hanging="360"/>
+      </w:pPr>
+      <w:rPr>
+        <w:rFonts w:ascii="Symbol" w:hAnsi="Symbol" w:hint="default"/>
+      </w:rPr>
+    </w:lvl>
+    <w:lvl w:ilvl="4" w:tplc="04090003" w:tentative="1">
+      <w:start w:val="1"/>
+      <w:numFmt w:val="bullet"/>
+      <w:lvlText w:val="o"/>
+      <w:lvlJc w:val="left"/>
+      <w:pPr>
+        <w:ind w:left="7296" w:hanging="360"/>
+      </w:pPr>
+      <w:rPr>
+        <w:rFonts w:ascii="Courier New" w:hAnsi="Courier New" w:cs="Courier New" w:hint="default"/>
+      </w:rPr>
+    </w:lvl>
+    <w:lvl w:ilvl="5" w:tplc="04090005" w:tentative="1">
+      <w:start w:val="1"/>
+      <w:numFmt w:val="bullet"/>
+      <w:lvlText w:val=""/>
+      <w:lvlJc w:val="left"/>
+      <w:pPr>
+        <w:ind w:left="8016" w:hanging="360"/>
+      </w:pPr>
+      <w:rPr>
+        <w:rFonts w:ascii="Wingdings" w:hAnsi="Wingdings" w:hint="default"/>
+      </w:rPr>
+    </w:lvl>
+    <w:lvl w:ilvl="6" w:tplc="04090001" w:tentative="1">
+      <w:start w:val="1"/>
+      <w:numFmt w:val="bullet"/>
+      <w:lvlText w:val=""/>
+      <w:lvlJc w:val="left"/>
+      <w:pPr>
+        <w:ind w:left="8736" w:hanging="360"/>
+      </w:pPr>
+      <w:rPr>
+        <w:rFonts w:ascii="Symbol" w:hAnsi="Symbol" w:hint="default"/>
+      </w:rPr>
+    </w:lvl>
+    <w:lvl w:ilvl="7" w:tplc="04090003" w:tentative="1">
+      <w:start w:val="1"/>
+      <w:numFmt w:val="bullet"/>
+      <w:lvlText w:val="o"/>
+      <w:lvlJc w:val="left"/>
+      <w:pPr>
+        <w:ind w:left="9456" w:hanging="360"/>
+      </w:pPr>
+      <w:rPr>
+        <w:rFonts w:ascii="Courier New" w:hAnsi="Courier New" w:cs="Courier New" w:hint="default"/>
+      </w:rPr>
+    </w:lvl>
+    <w:lvl w:ilvl="8" w:tplc="04090005" w:tentative="1">
+      <w:start w:val="1"/>
+      <w:numFmt w:val="bullet"/>
+      <w:lvlText w:val=""/>
+      <w:lvlJc w:val="left"/>
+      <w:pPr>
+        <w:ind w:left="10176" w:hanging="360"/>
+      </w:pPr>
+      <w:rPr>
+        <w:rFonts w:ascii="Wingdings" w:hAnsi="Wingdings" w:hint="default"/>
+      </w:rPr>
+    </w:lvl>
+  </w:abstractNum>
+  <w:abstractNum w:abstractNumId="7">
     <w:nsid w:val="5C09157D"/>
     <w:multiLevelType w:val="hybridMultilevel"/>
     <w:tmpl w:val="FA0C3C22"/>
@@ -1876,7 +3028,7 @@
       </w:rPr>
     </w:lvl>
   </w:abstractNum>
-  <w:abstractNum w:abstractNumId="5">
+  <w:abstractNum w:abstractNumId="8">
     <w:nsid w:val="5DC63FE3"/>
     <w:multiLevelType w:val="hybridMultilevel"/>
     <w:tmpl w:val="4E822270"/>
@@ -1989,7 +3141,7 @@
       </w:rPr>
     </w:lvl>
   </w:abstractNum>
-  <w:abstractNum w:abstractNumId="6">
+  <w:abstractNum w:abstractNumId="9">
     <w:nsid w:val="62B176B1"/>
     <w:multiLevelType w:val="multilevel"/>
     <w:tmpl w:val="80A834FC"/>
@@ -2110,7 +3262,7 @@
       </w:rPr>
     </w:lvl>
   </w:abstractNum>
-  <w:abstractNum w:abstractNumId="7">
+  <w:abstractNum w:abstractNumId="10">
     <w:nsid w:val="65262D9F"/>
     <w:multiLevelType w:val="hybridMultilevel"/>
     <w:tmpl w:val="2828155C"/>
@@ -2199,7 +3351,185 @@
       </w:pPr>
     </w:lvl>
   </w:abstractNum>
-  <w:abstractNum w:abstractNumId="8">
+  <w:abstractNum w:abstractNumId="11">
+    <w:nsid w:val="67B44217"/>
+    <w:multiLevelType w:val="hybridMultilevel"/>
+    <w:tmpl w:val="13085644"/>
+    <w:lvl w:ilvl="0" w:tplc="0409000F">
+      <w:start w:val="1"/>
+      <w:numFmt w:val="decimal"/>
+      <w:lvlText w:val="%1."/>
+      <w:lvlJc w:val="left"/>
+      <w:pPr>
+        <w:ind w:left="720" w:hanging="360"/>
+      </w:pPr>
+      <w:rPr>
+        <w:rFonts w:hint="default"/>
+      </w:rPr>
+    </w:lvl>
+    <w:lvl w:ilvl="1" w:tplc="04090019">
+      <w:start w:val="1"/>
+      <w:numFmt w:val="lowerLetter"/>
+      <w:lvlText w:val="%2."/>
+      <w:lvlJc w:val="left"/>
+      <w:pPr>
+        <w:ind w:left="1440" w:hanging="360"/>
+      </w:pPr>
+    </w:lvl>
+    <w:lvl w:ilvl="2" w:tplc="0409001B" w:tentative="1">
+      <w:start w:val="1"/>
+      <w:numFmt w:val="lowerRoman"/>
+      <w:lvlText w:val="%3."/>
+      <w:lvlJc w:val="right"/>
+      <w:pPr>
+        <w:ind w:left="2160" w:hanging="180"/>
+      </w:pPr>
+    </w:lvl>
+    <w:lvl w:ilvl="3" w:tplc="0409000F" w:tentative="1">
+      <w:start w:val="1"/>
+      <w:numFmt w:val="decimal"/>
+      <w:lvlText w:val="%4."/>
+      <w:lvlJc w:val="left"/>
+      <w:pPr>
+        <w:ind w:left="2880" w:hanging="360"/>
+      </w:pPr>
+    </w:lvl>
+    <w:lvl w:ilvl="4" w:tplc="04090019" w:tentative="1">
+      <w:start w:val="1"/>
+      <w:numFmt w:val="lowerLetter"/>
+      <w:lvlText w:val="%5."/>
+      <w:lvlJc w:val="left"/>
+      <w:pPr>
+        <w:ind w:left="3600" w:hanging="360"/>
+      </w:pPr>
+    </w:lvl>
+    <w:lvl w:ilvl="5" w:tplc="0409001B" w:tentative="1">
+      <w:start w:val="1"/>
+      <w:numFmt w:val="lowerRoman"/>
+      <w:lvlText w:val="%6."/>
+      <w:lvlJc w:val="right"/>
+      <w:pPr>
+        <w:ind w:left="4320" w:hanging="180"/>
+      </w:pPr>
+    </w:lvl>
+    <w:lvl w:ilvl="6" w:tplc="0409000F" w:tentative="1">
+      <w:start w:val="1"/>
+      <w:numFmt w:val="decimal"/>
+      <w:lvlText w:val="%7."/>
+      <w:lvlJc w:val="left"/>
+      <w:pPr>
+        <w:ind w:left="5040" w:hanging="360"/>
+      </w:pPr>
+    </w:lvl>
+    <w:lvl w:ilvl="7" w:tplc="04090019" w:tentative="1">
+      <w:start w:val="1"/>
+      <w:numFmt w:val="lowerLetter"/>
+      <w:lvlText w:val="%8."/>
+      <w:lvlJc w:val="left"/>
+      <w:pPr>
+        <w:ind w:left="5760" w:hanging="360"/>
+      </w:pPr>
+    </w:lvl>
+    <w:lvl w:ilvl="8" w:tplc="0409001B" w:tentative="1">
+      <w:start w:val="1"/>
+      <w:numFmt w:val="lowerRoman"/>
+      <w:lvlText w:val="%9."/>
+      <w:lvlJc w:val="right"/>
+      <w:pPr>
+        <w:ind w:left="6480" w:hanging="180"/>
+      </w:pPr>
+    </w:lvl>
+  </w:abstractNum>
+  <w:abstractNum w:abstractNumId="12">
+    <w:nsid w:val="6C3156E7"/>
+    <w:multiLevelType w:val="hybridMultilevel"/>
+    <w:tmpl w:val="13085644"/>
+    <w:lvl w:ilvl="0" w:tplc="0409000F">
+      <w:start w:val="1"/>
+      <w:numFmt w:val="decimal"/>
+      <w:lvlText w:val="%1."/>
+      <w:lvlJc w:val="left"/>
+      <w:pPr>
+        <w:ind w:left="720" w:hanging="360"/>
+      </w:pPr>
+      <w:rPr>
+        <w:rFonts w:hint="default"/>
+      </w:rPr>
+    </w:lvl>
+    <w:lvl w:ilvl="1" w:tplc="04090019">
+      <w:start w:val="1"/>
+      <w:numFmt w:val="lowerLetter"/>
+      <w:lvlText w:val="%2."/>
+      <w:lvlJc w:val="left"/>
+      <w:pPr>
+        <w:ind w:left="1440" w:hanging="360"/>
+      </w:pPr>
+    </w:lvl>
+    <w:lvl w:ilvl="2" w:tplc="0409001B" w:tentative="1">
+      <w:start w:val="1"/>
+      <w:numFmt w:val="lowerRoman"/>
+      <w:lvlText w:val="%3."/>
+      <w:lvlJc w:val="right"/>
+      <w:pPr>
+        <w:ind w:left="2160" w:hanging="180"/>
+      </w:pPr>
+    </w:lvl>
+    <w:lvl w:ilvl="3" w:tplc="0409000F" w:tentative="1">
+      <w:start w:val="1"/>
+      <w:numFmt w:val="decimal"/>
+      <w:lvlText w:val="%4."/>
+      <w:lvlJc w:val="left"/>
+      <w:pPr>
+        <w:ind w:left="2880" w:hanging="360"/>
+      </w:pPr>
+    </w:lvl>
+    <w:lvl w:ilvl="4" w:tplc="04090019" w:tentative="1">
+      <w:start w:val="1"/>
+      <w:numFmt w:val="lowerLetter"/>
+      <w:lvlText w:val="%5."/>
+      <w:lvlJc w:val="left"/>
+      <w:pPr>
+        <w:ind w:left="3600" w:hanging="360"/>
+      </w:pPr>
+    </w:lvl>
+    <w:lvl w:ilvl="5" w:tplc="0409001B" w:tentative="1">
+      <w:start w:val="1"/>
+      <w:numFmt w:val="lowerRoman"/>
+      <w:lvlText w:val="%6."/>
+      <w:lvlJc w:val="right"/>
+      <w:pPr>
+        <w:ind w:left="4320" w:hanging="180"/>
+      </w:pPr>
+    </w:lvl>
+    <w:lvl w:ilvl="6" w:tplc="0409000F" w:tentative="1">
+      <w:start w:val="1"/>
+      <w:numFmt w:val="decimal"/>
+      <w:lvlText w:val="%7."/>
+      <w:lvlJc w:val="left"/>
+      <w:pPr>
+        <w:ind w:left="5040" w:hanging="360"/>
+      </w:pPr>
+    </w:lvl>
+    <w:lvl w:ilvl="7" w:tplc="04090019" w:tentative="1">
+      <w:start w:val="1"/>
+      <w:numFmt w:val="lowerLetter"/>
+      <w:lvlText w:val="%8."/>
+      <w:lvlJc w:val="left"/>
+      <w:pPr>
+        <w:ind w:left="5760" w:hanging="360"/>
+      </w:pPr>
+    </w:lvl>
+    <w:lvl w:ilvl="8" w:tplc="0409001B" w:tentative="1">
+      <w:start w:val="1"/>
+      <w:numFmt w:val="lowerRoman"/>
+      <w:lvlText w:val="%9."/>
+      <w:lvlJc w:val="right"/>
+      <w:pPr>
+        <w:ind w:left="6480" w:hanging="180"/>
+      </w:pPr>
+    </w:lvl>
+  </w:abstractNum>
+  <w:abstractNum w:abstractNumId="13">
     <w:nsid w:val="726B4B77"/>
     <w:multiLevelType w:val="multilevel"/>
     <w:tmpl w:val="75A6C1E6"/>
@@ -2321,31 +3651,46 @@
     </w:lvl>
   </w:abstractNum>
   <w:num w:numId="1">
-    <w:abstractNumId w:val="1"/>
+    <w:abstractNumId w:val="3"/>
   </w:num>
   <w:num w:numId="2">
-    <w:abstractNumId w:val="4"/>
+    <w:abstractNumId w:val="7"/>
   </w:num>
   <w:num w:numId="3">
-    <w:abstractNumId w:val="5"/>
+    <w:abstractNumId w:val="8"/>
   </w:num>
   <w:num w:numId="4">
     <w:abstractNumId w:val="0"/>
   </w:num>
   <w:num w:numId="5">
-    <w:abstractNumId w:val="7"/>
+    <w:abstractNumId w:val="10"/>
   </w:num>
   <w:num w:numId="6">
-    <w:abstractNumId w:val="2"/>
+    <w:abstractNumId w:val="4"/>
   </w:num>
   <w:num w:numId="7">
+    <w:abstractNumId w:val="9"/>
+  </w:num>
+  <w:num w:numId="8">
+    <w:abstractNumId w:val="5"/>
+  </w:num>
+  <w:num w:numId="9">
+    <w:abstractNumId w:val="13"/>
+  </w:num>
+  <w:num w:numId="10">
+    <w:abstractNumId w:val="11"/>
+  </w:num>
+  <w:num w:numId="11">
+    <w:abstractNumId w:val="12"/>
+  </w:num>
+  <w:num w:numId="12">
     <w:abstractNumId w:val="6"/>
   </w:num>
-  <w:num w:numId="8">
-    <w:abstractNumId w:val="3"/>
+  <w:num w:numId="13">
+    <w:abstractNumId w:val="1"/>
   </w:num>
-  <w:num w:numId="9">
-    <w:abstractNumId w:val="8"/>
+  <w:num w:numId="14">
+    <w:abstractNumId w:val="2"/>
   </w:num>
 </w:numbering>
 </file>

</xml_diff>